<commit_message>
added modelo de dominio
</commit_message>
<xml_diff>
--- a/TQS Product Specification Report - v1.docx
+++ b/TQS Product Specification Report - v1.docx
@@ -38,16 +38,25 @@
           <w:docPartGallery w:val="Table of Contents"/>
           <w:docPartUnique w:val="true"/>
         </w:docPartObj>
-        <w:id w:val="1237196848"/>
+        <w:id w:val="1997560403"/>
       </w:sdtPr>
       <w:sdtContent>
         <w:p>
           <w:pPr>
             <w:pStyle w:val="TOCHeading"/>
-            <w:rPr/>
+            <w:rPr>
+              <w:b/>
+              <w:b/>
+              <w:bCs/>
+              <w:color w:val="000000"/>
+            </w:rPr>
           </w:pPr>
           <w:r>
-            <w:rPr/>
+            <w:rPr>
+              <w:b/>
+              <w:bCs/>
+              <w:color w:val="000000"/>
+            </w:rPr>
             <w:t>Conteúdo</w:t>
           </w:r>
         </w:p>
@@ -94,6 +103,7 @@
             <w:rPr>
               <w:webHidden/>
               <w:rStyle w:val="IndexLink"/>
+              <w:vanish w:val="false"/>
             </w:rPr>
             <w:instrText> TOC \z \o "1-3" \u \h</w:instrText>
           </w:r>
@@ -101,6 +111,7 @@
             <w:rPr>
               <w:webHidden/>
               <w:rStyle w:val="IndexLink"/>
+              <w:vanish w:val="false"/>
             </w:rPr>
             <w:fldChar w:fldCharType="separate"/>
           </w:r>
@@ -109,6 +120,7 @@
               <w:rPr>
                 <w:webHidden/>
                 <w:rStyle w:val="IndexLink"/>
+                <w:vanish w:val="false"/>
               </w:rPr>
               <w:t>1</w:t>
             </w:r>
@@ -181,6 +193,7 @@
               <w:rPr>
                 <w:webHidden/>
                 <w:rStyle w:val="IndexLink"/>
+                <w:vanish w:val="false"/>
               </w:rPr>
               <w:t>1.1</w:t>
             </w:r>
@@ -253,6 +266,7 @@
               <w:rPr>
                 <w:webHidden/>
                 <w:rStyle w:val="IndexLink"/>
+                <w:vanish w:val="false"/>
               </w:rPr>
               <w:t>1.2</w:t>
             </w:r>
@@ -325,6 +339,7 @@
               <w:rPr>
                 <w:webHidden/>
                 <w:rStyle w:val="IndexLink"/>
+                <w:vanish w:val="false"/>
               </w:rPr>
               <w:t>2</w:t>
             </w:r>
@@ -397,6 +412,7 @@
               <w:rPr>
                 <w:webHidden/>
                 <w:rStyle w:val="IndexLink"/>
+                <w:vanish w:val="false"/>
               </w:rPr>
               <w:t>2.1</w:t>
             </w:r>
@@ -471,6 +487,7 @@
                 <w:rStyle w:val="IndexLink"/>
                 <w:i/>
                 <w:iCs/>
+                <w:vanish w:val="false"/>
               </w:rPr>
               <w:t>2.2</w:t>
             </w:r>
@@ -545,6 +562,7 @@
               <w:rPr>
                 <w:webHidden/>
                 <w:rStyle w:val="IndexLink"/>
+                <w:vanish w:val="false"/>
               </w:rPr>
               <w:t>2.3</w:t>
             </w:r>
@@ -617,6 +635,7 @@
               <w:rPr>
                 <w:webHidden/>
                 <w:rStyle w:val="IndexLink"/>
+                <w:vanish w:val="false"/>
               </w:rPr>
               <w:t>2.4</w:t>
             </w:r>
@@ -703,6 +722,7 @@
               <w:rPr>
                 <w:webHidden/>
                 <w:rStyle w:val="IndexLink"/>
+                <w:vanish w:val="false"/>
               </w:rPr>
               <w:t>3</w:t>
             </w:r>
@@ -775,6 +795,7 @@
               <w:rPr>
                 <w:webHidden/>
                 <w:rStyle w:val="IndexLink"/>
+                <w:vanish w:val="false"/>
               </w:rPr>
               <w:t>4</w:t>
             </w:r>
@@ -847,6 +868,7 @@
               <w:rPr>
                 <w:webHidden/>
                 <w:rStyle w:val="IndexLink"/>
+                <w:vanish w:val="false"/>
               </w:rPr>
               <w:t>4.1</w:t>
             </w:r>
@@ -919,6 +941,7 @@
               <w:rPr>
                 <w:webHidden/>
                 <w:rStyle w:val="IndexLink"/>
+                <w:vanish w:val="false"/>
               </w:rPr>
               <w:t>4.2</w:t>
             </w:r>
@@ -991,6 +1014,7 @@
               <w:rPr>
                 <w:webHidden/>
                 <w:rStyle w:val="IndexLink"/>
+                <w:vanish w:val="false"/>
               </w:rPr>
               <w:t>4.3</w:t>
             </w:r>
@@ -1063,6 +1087,7 @@
               <w:rPr>
                 <w:webHidden/>
                 <w:rStyle w:val="IndexLink"/>
+                <w:vanish w:val="false"/>
               </w:rPr>
               <w:t>4.4</w:t>
             </w:r>
@@ -1135,6 +1160,7 @@
               <w:rPr>
                 <w:webHidden/>
                 <w:rStyle w:val="IndexLink"/>
+                <w:vanish w:val="false"/>
               </w:rPr>
               <w:t>5</w:t>
             </w:r>
@@ -1207,6 +1233,7 @@
               <w:rPr>
                 <w:webHidden/>
                 <w:rStyle w:val="IndexLink"/>
+                <w:vanish w:val="false"/>
               </w:rPr>
               <w:t>6</w:t>
             </w:r>
@@ -1460,15 +1487,7 @@
       </w:pPr>
       <w:r>
         <w:rPr/>
-        <w:t xml:space="preserve">- </w:t>
-      </w:r>
-      <w:r>
-        <w:rPr/>
-        <w:t>C</w:t>
-      </w:r>
-      <w:r>
-        <w:rPr/>
-        <w:t>ada salão teria de escolher os dias da semana disponíveis para cada serviço, e esses dias teriam de ser mapeados para um calendário annual;</w:t>
+        <w:t>- Cada salão teria de escolher os dias da semana disponíveis para cada serviço, e esses dias teriam de ser mapeados para um calendário annual;</w:t>
       </w:r>
     </w:p>
     <w:p>
@@ -1489,15 +1508,7 @@
       </w:pPr>
       <w:r>
         <w:rPr/>
-        <w:t xml:space="preserve">- </w:t>
-      </w:r>
-      <w:r>
-        <w:rPr/>
-        <w:t>U</w:t>
-      </w:r>
-      <w:r>
-        <w:rPr/>
-        <w:t>m salão poderia ter reservas para o mesmo serviço, hora e dia, já que poderia ter vários funcionários que pudessem atender;</w:t>
+        <w:t>- Um salão poderia ter reservas para o mesmo serviço, hora e dia, já que poderia ter vários funcionários que pudessem atender;</w:t>
       </w:r>
     </w:p>
     <w:p>
@@ -2126,7 +2137,6 @@
     <w:p>
       <w:pPr>
         <w:pStyle w:val="Normal"/>
-        <w:pBdr/>
         <w:ind w:left="567" w:firstLine="567"/>
         <w:rPr/>
       </w:pPr>
@@ -2163,7 +2173,10 @@
         </w:rPr>
       </w:pPr>
       <w:r>
-        <w:rPr/>
+        <w:rPr>
+          <w:i/>
+          <w:iCs/>
+        </w:rPr>
       </w:r>
     </w:p>
     <w:p>
@@ -2288,15 +2301,7 @@
             </w:r>
             <w:r>
               <w:rPr/>
-              <w:t xml:space="preserve"> Laura Pereira tem 33 anos e é empresária, dona de um cabeleirei</w:t>
-            </w:r>
-            <w:r>
-              <w:rPr/>
-              <w:t>ro</w:t>
-            </w:r>
-            <w:r>
-              <w:rPr/>
-              <w:t xml:space="preserve"> em Lisboa.  Mãe de 2 gémeos, é uma pessoa bastante atarefada, mas ao mesmo tempo muito organizada e perfeccionista. Atualmente, possui uma equipa de 8 pessoas a trabalhar para ela, sendo que é Laura que realiza todo o trabalho de gestão do cabeleireiro. Nos últimos meses, com o surgimento da pandemia do COVID-19, o seu cabeleireiro teve de fechar durante algum tempo; e ao abrir novamente, Laura deparou-se com um autêntico caos, já que o telefone do estabelecimento não pára de tocar, com pessoas a tentar realizar marcações, o livro de reservas encontra-se completamente cheio, e é impossível manter o cabeleireiro limpo e  praticamente vazio, já que muitas pessoas lá se dirigem para pedir informações publicamente. Laura tem seguido a evolução das novas tecnologias, no entanto, por falta de tempo, a única informação presente, do seu cabeleireiro, na Internet, é o contacto telefónico.</w:t>
+              <w:t xml:space="preserve"> Laura Pereira tem 33 anos e é empresária, dona de um cabeleireiro em Lisboa.  Mãe de 2 gémeos, é uma pessoa bastante atarefada, mas ao mesmo tempo muito organizada e perfeccionista. Atualmente, possui uma equipa de 8 pessoas a trabalhar para ela, sendo que é Laura que realiza todo o trabalho de gestão do cabeleireiro. Nos últimos meses, com o surgimento da pandemia do COVID-19, o seu cabeleireiro teve de fechar durante algum tempo; e ao abrir novamente, Laura deparou-se com um autêntico caos, já que o telefone do estabelecimento não pára de tocar, com pessoas a tentar realizar marcações, o livro de reservas encontra-se completamente cheio, e é impossível manter o cabeleireiro limpo e  praticamente vazio, já que muitas pessoas lá se dirigem para pedir informações publicamente. Laura tem seguido a evolução das novas tecnologias, no entanto, por falta de tempo, a única informação presente, do seu cabeleireiro, na Internet, é o contacto telefónico.</w:t>
             </w:r>
           </w:p>
           <w:p>
@@ -2400,7 +2405,6 @@
               <w:rPr/>
             </w:pPr>
             <w:r>
-              <w:rPr/>
               <w:drawing>
                 <wp:anchor behindDoc="0" distT="114300" distB="114300" distL="114300" distR="114300" simplePos="0" locked="0" layoutInCell="1" allowOverlap="1" relativeHeight="3">
                   <wp:simplePos x="0" y="0"/>
@@ -2449,7 +2453,11 @@
             </w:r>
             <w:r>
               <w:rPr/>
-              <w:t xml:space="preserve">Cátia Moreira, tem 25 anos e é enfermeira. É uma pessoa bastante atenciosa e confiante. Devido à pandemia do COVID-19, esteve durante 3 meses a trabalhar arduamente, sem dar atenção ao seu visual e cuidados pessoais. Ao fim desse tempo, deparou-se com o facto de o seu cabelo ter crescido muito e não apresentar uma forma que lhe agrade, o que lhe retirou confiança e tornou-se, também, bastante incomodativo no seu local de trabalho. Cátia já se dirigiu a vários cabeleireiros, para tentar marcar um atendimento, no entanto, estes apenas possuíam disponibilidade para os próximos meses. Muitas amigas da Cátia, têm sofrido do mesmo problema, tendo de estar sempre a contactar vários estabelecimentos e a perder tempo a tentar arranjar uma alternativa. </w:t>
+              <w:t>C</w:t>
+            </w:r>
+            <w:r>
+              <w:rPr/>
+              <w:t xml:space="preserve">átia Moreira, tem 25 anos e é enfermeira. É uma pessoa bastante atenciosa e confiante. Devido à pandemia do COVID-19, esteve durante 3 meses a trabalhar arduamente, sem dar atenção ao seu visual e cuidados pessoais. Ao fim desse tempo, deparou-se com o facto de o seu cabelo ter crescido muito e não apresentar uma forma que lhe agrade, o que lhe retirou confiança e tornou-se, também, bastante incomodativo no seu local de trabalho. Cátia já se dirigiu a vários cabeleireiros, para tentar marcar um atendimento, no entanto, estes apenas possuíam disponibilidade para os próximos meses. Muitas amigas da Cátia, têm sofrido do mesmo problema, tendo de estar sempre a contactar vários estabelecimentos e a perder tempo a tentar arranjar uma alternativa. </w:t>
             </w:r>
           </w:p>
           <w:p>
@@ -2476,37 +2484,37 @@
     <w:p>
       <w:pPr>
         <w:pStyle w:val="Normal"/>
-        <w:ind w:hanging="0"/>
-        <w:rPr/>
-      </w:pPr>
-      <w:r>
-        <w:rPr/>
-      </w:r>
-    </w:p>
-    <w:p>
-      <w:pPr>
-        <w:pStyle w:val="Normal"/>
-        <w:ind w:hanging="0"/>
-        <w:rPr/>
-      </w:pPr>
-      <w:r>
-        <w:rPr/>
-      </w:r>
-    </w:p>
-    <w:p>
-      <w:pPr>
-        <w:pStyle w:val="Normal"/>
-        <w:ind w:hanging="0"/>
-        <w:rPr/>
-      </w:pPr>
-      <w:r>
-        <w:rPr/>
-      </w:r>
-    </w:p>
-    <w:p>
-      <w:pPr>
-        <w:pStyle w:val="Normal"/>
-        <w:ind w:hanging="0"/>
+        <w:ind w:left="567" w:hanging="0"/>
+        <w:rPr/>
+      </w:pPr>
+      <w:r>
+        <w:rPr/>
+      </w:r>
+    </w:p>
+    <w:p>
+      <w:pPr>
+        <w:pStyle w:val="Normal"/>
+        <w:ind w:left="567" w:hanging="0"/>
+        <w:rPr/>
+      </w:pPr>
+      <w:r>
+        <w:rPr/>
+      </w:r>
+    </w:p>
+    <w:p>
+      <w:pPr>
+        <w:pStyle w:val="Normal"/>
+        <w:ind w:left="567" w:hanging="0"/>
+        <w:rPr/>
+      </w:pPr>
+      <w:r>
+        <w:rPr/>
+      </w:r>
+    </w:p>
+    <w:p>
+      <w:pPr>
+        <w:pStyle w:val="Normal"/>
+        <w:ind w:left="567" w:hanging="0"/>
         <w:rPr/>
       </w:pPr>
       <w:r>
@@ -2520,8 +2528,7 @@
           <w:ilvl w:val="1"/>
           <w:numId w:val="2"/>
         </w:numPr>
-        <w:pBdr/>
-        <w:ind w:hanging="0"/>
+        <w:ind w:left="576" w:hanging="0"/>
         <w:rPr/>
       </w:pPr>
       <w:r>
@@ -2532,7 +2539,7 @@
     <w:p>
       <w:pPr>
         <w:pStyle w:val="Normal"/>
-        <w:ind w:hanging="0"/>
+        <w:ind w:left="567" w:hanging="0"/>
         <w:rPr/>
       </w:pPr>
       <w:r>
@@ -2570,7 +2577,7 @@
       <w:pPr>
         <w:pStyle w:val="Normal"/>
         <w:spacing w:before="240" w:after="240"/>
-        <w:ind w:hanging="0"/>
+        <w:ind w:left="567" w:hanging="0"/>
         <w:rPr>
           <w:b w:val="false"/>
           <w:b w:val="false"/>
@@ -2605,7 +2612,7 @@
       <w:pPr>
         <w:pStyle w:val="Normal"/>
         <w:spacing w:before="240" w:after="240"/>
-        <w:ind w:hanging="0"/>
+        <w:ind w:left="567" w:hanging="0"/>
         <w:rPr>
           <w:b w:val="false"/>
           <w:b w:val="false"/>
@@ -2763,13 +2770,10 @@
       </w:pPr>
       <w:r>
         <w:rPr>
-          <w:b w:val="false"/>
-          <w:bCs w:val="false"/>
-          <w:i w:val="false"/>
-          <w:iCs w:val="false"/>
-          <w:sz w:val="20"/>
-          <w:szCs w:val="20"/>
-          <w:lang w:val="pt-PT"/>
+          <w:b/>
+          <w:bCs/>
+          <w:i/>
+          <w:iCs/>
         </w:rPr>
       </w:r>
     </w:p>
@@ -2810,7 +2814,7 @@
       <w:pPr>
         <w:pStyle w:val="Normal"/>
         <w:spacing w:before="240" w:after="240"/>
-        <w:ind w:hanging="0"/>
+        <w:ind w:left="567" w:hanging="0"/>
         <w:rPr>
           <w:b w:val="false"/>
           <w:b w:val="false"/>
@@ -2845,7 +2849,7 @@
       <w:pPr>
         <w:pStyle w:val="Normal"/>
         <w:spacing w:before="240" w:after="240"/>
-        <w:ind w:hanging="0"/>
+        <w:ind w:left="567" w:hanging="0"/>
         <w:rPr>
           <w:b w:val="false"/>
           <w:b w:val="false"/>
@@ -2919,31 +2923,7 @@
           <w:szCs w:val="20"/>
           <w:lang w:val="pt-PT"/>
         </w:rPr>
-        <w:t>Cátia descobre que terá um dia livre amanhã, e, por isso, decide quer quer cortar, finalmente, o seu cabelo. Para verificar se o serviço está disponível, regista-se n</w:t>
-      </w:r>
-      <w:r>
-        <w:rPr>
-          <w:b w:val="false"/>
-          <w:bCs w:val="false"/>
-          <w:i w:val="false"/>
-          <w:iCs w:val="false"/>
-          <w:sz w:val="20"/>
-          <w:szCs w:val="20"/>
-          <w:lang w:val="pt-PT"/>
-        </w:rPr>
-        <w:t>o Web Site</w:t>
-      </w:r>
-      <w:r>
-        <w:rPr>
-          <w:b w:val="false"/>
-          <w:bCs w:val="false"/>
-          <w:i w:val="false"/>
-          <w:iCs w:val="false"/>
-          <w:sz w:val="20"/>
-          <w:szCs w:val="20"/>
-          <w:lang w:val="pt-PT"/>
-        </w:rPr>
-        <w:t>; efetua login com as credenciais; pesquisa por salões que existem na sua cidade; entra na página do primeiro; escolhe o serviço de Corte, o dia de amanhã e verifica que existem horas disponíves. Escolhe também a hora, e efetua a reserva.</w:t>
+        <w:t>Cátia descobre que terá um dia livre amanhã, e, por isso, decide quer quer cortar, finalmente, o seu cabelo. Para verificar se o serviço está disponível, regista-se no Web Site; efetua login com as credenciais; pesquisa por salões que existem na sua cidade; entra na página do primeiro; escolhe o serviço de Corte, o dia de amanhã e verifica que existem horas disponíves. Escolhe também a hora, e efetua a reserva.</w:t>
       </w:r>
     </w:p>
     <w:p>
@@ -3052,8 +3032,10 @@
       </w:pPr>
       <w:r>
         <w:rPr>
-          <w:sz w:val="20"/>
-          <w:szCs w:val="20"/>
+          <w:b/>
+          <w:bCs/>
+          <w:i/>
+          <w:iCs/>
           <w:lang w:val="pt-PT"/>
         </w:rPr>
       </w:r>
@@ -3065,7 +3047,6 @@
           <w:ilvl w:val="1"/>
           <w:numId w:val="2"/>
         </w:numPr>
-        <w:pBdr/>
         <w:rPr/>
       </w:pPr>
       <w:bookmarkStart w:id="6" w:name="_Toc40959483"/>
@@ -3089,27 +3070,24 @@
     <w:p>
       <w:pPr>
         <w:pStyle w:val="Normal"/>
-        <w:pBdr/>
-        <w:rPr/>
-      </w:pPr>
-      <w:r>
-        <w:rPr/>
-      </w:r>
-    </w:p>
-    <w:p>
-      <w:pPr>
-        <w:pStyle w:val="Normal"/>
-        <w:pBdr/>
-        <w:rPr/>
-      </w:pPr>
-      <w:r>
-        <w:rPr/>
-      </w:r>
-    </w:p>
-    <w:p>
-      <w:pPr>
-        <w:pStyle w:val="Normal"/>
-        <w:pBdr/>
+        <w:rPr/>
+      </w:pPr>
+      <w:r>
+        <w:rPr/>
+      </w:r>
+    </w:p>
+    <w:p>
+      <w:pPr>
+        <w:pStyle w:val="Normal"/>
+        <w:rPr/>
+      </w:pPr>
+      <w:r>
+        <w:rPr/>
+      </w:r>
+    </w:p>
+    <w:p>
+      <w:pPr>
+        <w:pStyle w:val="Normal"/>
         <w:rPr/>
       </w:pPr>
       <w:r>
@@ -3130,7 +3108,6 @@
     <w:p>
       <w:pPr>
         <w:pStyle w:val="Normal"/>
-        <w:pBdr/>
         <w:rPr/>
       </w:pPr>
       <w:r>
@@ -3144,7 +3121,6 @@
           <w:ilvl w:val="0"/>
           <w:numId w:val="11"/>
         </w:numPr>
-        <w:pBdr/>
         <w:rPr/>
       </w:pPr>
       <w:r>
@@ -3155,17 +3131,15 @@
     <w:p>
       <w:pPr>
         <w:pStyle w:val="Normal"/>
-        <w:pBdr/>
-        <w:rPr/>
-      </w:pPr>
-      <w:r>
-        <w:rPr/>
-      </w:r>
-    </w:p>
-    <w:p>
-      <w:pPr>
-        <w:pStyle w:val="Normal"/>
-        <w:pBdr/>
+        <w:rPr/>
+      </w:pPr>
+      <w:r>
+        <w:rPr/>
+      </w:r>
+    </w:p>
+    <w:p>
+      <w:pPr>
+        <w:pStyle w:val="Normal"/>
         <w:rPr>
           <w:b/>
           <w:b/>
@@ -3187,7 +3161,6 @@
     <w:p>
       <w:pPr>
         <w:pStyle w:val="Normal"/>
-        <w:pBdr/>
         <w:ind w:left="567" w:firstLine="567"/>
         <w:rPr>
           <w:b/>
@@ -3216,14 +3189,15 @@
           <w:ilvl w:val="0"/>
           <w:numId w:val="0"/>
         </w:numPr>
-        <w:pBdr/>
         <w:ind w:left="1854" w:hanging="0"/>
         <w:rPr>
           <w:rFonts w:ascii="Source Sans Pro" w:hAnsi="Source Sans Pro" w:eastAsia="Source Sans Pro" w:cs="Source Sans Pro"/>
         </w:rPr>
       </w:pPr>
       <w:r>
-        <w:rPr/>
+        <w:rPr>
+          <w:rFonts w:eastAsia="Source Sans Pro" w:cs="Source Sans Pro" w:ascii="Source Sans Pro" w:hAnsi="Source Sans Pro"/>
+        </w:rPr>
       </w:r>
     </w:p>
     <w:p>
@@ -3233,60 +3207,38 @@
           <w:ilvl w:val="0"/>
           <w:numId w:val="10"/>
         </w:numPr>
-        <w:pBdr/>
         <w:rPr/>
       </w:pPr>
       <w:r>
         <w:rPr>
           <w:rFonts w:eastAsia="Source Sans Pro" w:cs="Source Sans Pro" w:ascii="Source Sans Pro" w:hAnsi="Source Sans Pro"/>
         </w:rPr>
-        <w:t>Construir a</w:t>
-      </w:r>
+        <w:t xml:space="preserve">Construir a plataforma Web e conectá-la à REST API, permitindo a realização de tarefas de pesquisa, reserva e gestão. </w:t>
+      </w:r>
+    </w:p>
+    <w:p>
+      <w:pPr>
+        <w:pStyle w:val="Normal"/>
+        <w:rPr>
+          <w:rFonts w:ascii="Source Sans Pro" w:hAnsi="Source Sans Pro" w:eastAsia="Source Sans Pro" w:cs="Source Sans Pro"/>
+        </w:rPr>
+      </w:pPr>
       <w:r>
         <w:rPr>
           <w:rFonts w:eastAsia="Source Sans Pro" w:cs="Source Sans Pro" w:ascii="Source Sans Pro" w:hAnsi="Source Sans Pro"/>
         </w:rPr>
-        <w:t xml:space="preserve"> plataforma Web e conectá-</w:t>
-      </w:r>
+      </w:r>
+    </w:p>
+    <w:p>
+      <w:pPr>
+        <w:pStyle w:val="Normal"/>
+        <w:rPr>
+          <w:rFonts w:ascii="Source Sans Pro" w:hAnsi="Source Sans Pro" w:eastAsia="Source Sans Pro" w:cs="Source Sans Pro"/>
+        </w:rPr>
+      </w:pPr>
       <w:r>
         <w:rPr>
           <w:rFonts w:eastAsia="Source Sans Pro" w:cs="Source Sans Pro" w:ascii="Source Sans Pro" w:hAnsi="Source Sans Pro"/>
-        </w:rPr>
-        <w:t>la</w:t>
-      </w:r>
-      <w:r>
-        <w:rPr>
-          <w:rFonts w:eastAsia="Source Sans Pro" w:cs="Source Sans Pro" w:ascii="Source Sans Pro" w:hAnsi="Source Sans Pro"/>
-        </w:rPr>
-        <w:t xml:space="preserve"> à REST API, permitindo a realização de tarefas de pesquisa, reserva e gestão. </w:t>
-      </w:r>
-    </w:p>
-    <w:p>
-      <w:pPr>
-        <w:pStyle w:val="Normal"/>
-        <w:pBdr/>
-        <w:rPr>
-          <w:rFonts w:ascii="Source Sans Pro" w:hAnsi="Source Sans Pro" w:eastAsia="Source Sans Pro" w:cs="Source Sans Pro"/>
-        </w:rPr>
-      </w:pPr>
-      <w:r>
-        <w:rPr/>
-      </w:r>
-    </w:p>
-    <w:p>
-      <w:pPr>
-        <w:pStyle w:val="Normal"/>
-        <w:pBdr/>
-        <w:rPr>
-          <w:rFonts w:ascii="Source Sans Pro" w:hAnsi="Source Sans Pro" w:eastAsia="Source Sans Pro" w:cs="Source Sans Pro"/>
-        </w:rPr>
-      </w:pPr>
-      <w:r>
-        <w:rPr>
-          <w:b/>
-          <w:bCs/>
-          <w:i/>
-          <w:iCs/>
         </w:rPr>
       </w:r>
     </w:p>
@@ -3297,7 +3249,6 @@
           <w:ilvl w:val="0"/>
           <w:numId w:val="0"/>
         </w:numPr>
-        <w:pBdr/>
         <w:ind w:left="2727" w:hanging="0"/>
         <w:rPr>
           <w:b/>
@@ -3336,14 +3287,15 @@
           <w:ilvl w:val="4"/>
           <w:numId w:val="10"/>
         </w:numPr>
-        <w:pBdr/>
-        <w:ind w:hanging="0"/>
+        <w:ind w:left="2727" w:hanging="0"/>
         <w:rPr>
           <w:rFonts w:ascii="Source Sans Pro" w:hAnsi="Source Sans Pro" w:eastAsia="Source Sans Pro" w:cs="Source Sans Pro"/>
         </w:rPr>
       </w:pPr>
       <w:r>
-        <w:rPr/>
+        <w:rPr>
+          <w:rFonts w:eastAsia="Source Sans Pro" w:cs="Source Sans Pro" w:ascii="Source Sans Pro" w:hAnsi="Source Sans Pro"/>
+        </w:rPr>
       </w:r>
     </w:p>
     <w:p>
@@ -3353,60 +3305,38 @@
           <w:ilvl w:val="0"/>
           <w:numId w:val="10"/>
         </w:numPr>
-        <w:pBdr/>
         <w:rPr/>
       </w:pPr>
       <w:r>
         <w:rPr>
           <w:rFonts w:eastAsia="Source Sans Pro" w:cs="Source Sans Pro" w:ascii="Source Sans Pro" w:hAnsi="Source Sans Pro"/>
         </w:rPr>
-        <w:t>Construir a plataforma Mobile e integrá-la</w:t>
-      </w:r>
+        <w:t>Construir a plataforma Mobile e integrá-la com a REST API, estando completamente funcional.</w:t>
+      </w:r>
+    </w:p>
+    <w:p>
+      <w:pPr>
+        <w:pStyle w:val="Normal"/>
+        <w:rPr>
+          <w:rFonts w:ascii="Source Sans Pro" w:hAnsi="Source Sans Pro" w:eastAsia="Source Sans Pro" w:cs="Source Sans Pro"/>
+        </w:rPr>
+      </w:pPr>
       <w:r>
         <w:rPr>
           <w:rFonts w:eastAsia="Source Sans Pro" w:cs="Source Sans Pro" w:ascii="Source Sans Pro" w:hAnsi="Source Sans Pro"/>
         </w:rPr>
-        <w:t xml:space="preserve"> com a REST API, </w:t>
-      </w:r>
+      </w:r>
+    </w:p>
+    <w:p>
+      <w:pPr>
+        <w:pStyle w:val="Normal"/>
+        <w:rPr>
+          <w:rFonts w:ascii="Source Sans Pro" w:hAnsi="Source Sans Pro" w:eastAsia="Source Sans Pro" w:cs="Source Sans Pro"/>
+        </w:rPr>
+      </w:pPr>
       <w:r>
         <w:rPr>
           <w:rFonts w:eastAsia="Source Sans Pro" w:cs="Source Sans Pro" w:ascii="Source Sans Pro" w:hAnsi="Source Sans Pro"/>
-        </w:rPr>
-        <w:t>estando</w:t>
-      </w:r>
-      <w:r>
-        <w:rPr>
-          <w:rFonts w:eastAsia="Source Sans Pro" w:cs="Source Sans Pro" w:ascii="Source Sans Pro" w:hAnsi="Source Sans Pro"/>
-        </w:rPr>
-        <w:t xml:space="preserve"> completamente funcional.</w:t>
-      </w:r>
-    </w:p>
-    <w:p>
-      <w:pPr>
-        <w:pStyle w:val="Normal"/>
-        <w:pBdr/>
-        <w:rPr>
-          <w:rFonts w:ascii="Source Sans Pro" w:hAnsi="Source Sans Pro" w:eastAsia="Source Sans Pro" w:cs="Source Sans Pro"/>
-        </w:rPr>
-      </w:pPr>
-      <w:r>
-        <w:rPr/>
-      </w:r>
-    </w:p>
-    <w:p>
-      <w:pPr>
-        <w:pStyle w:val="Normal"/>
-        <w:pBdr/>
-        <w:rPr>
-          <w:rFonts w:ascii="Source Sans Pro" w:hAnsi="Source Sans Pro" w:eastAsia="Source Sans Pro" w:cs="Source Sans Pro"/>
-        </w:rPr>
-      </w:pPr>
-      <w:r>
-        <w:rPr>
-          <w:b/>
-          <w:bCs/>
-          <w:i/>
-          <w:iCs/>
         </w:rPr>
       </w:r>
     </w:p>
@@ -3417,7 +3347,6 @@
           <w:ilvl w:val="0"/>
           <w:numId w:val="0"/>
         </w:numPr>
-        <w:pBdr/>
         <w:ind w:left="1287" w:hanging="0"/>
         <w:rPr>
           <w:b/>
@@ -3456,14 +3385,15 @@
           <w:ilvl w:val="0"/>
           <w:numId w:val="0"/>
         </w:numPr>
-        <w:pBdr/>
         <w:ind w:left="1287" w:hanging="0"/>
         <w:rPr>
           <w:rFonts w:ascii="Source Sans Pro" w:hAnsi="Source Sans Pro" w:eastAsia="Source Sans Pro" w:cs="Source Sans Pro"/>
         </w:rPr>
       </w:pPr>
       <w:r>
-        <w:rPr/>
+        <w:rPr>
+          <w:rFonts w:eastAsia="Source Sans Pro" w:cs="Source Sans Pro" w:ascii="Source Sans Pro" w:hAnsi="Source Sans Pro"/>
+        </w:rPr>
       </w:r>
     </w:p>
     <w:p>
@@ -3473,7 +3403,6 @@
           <w:ilvl w:val="0"/>
           <w:numId w:val="10"/>
         </w:numPr>
-        <w:pBdr/>
         <w:rPr/>
       </w:pPr>
       <w:r>
@@ -3524,7 +3453,6 @@
           <w:ilvl w:val="0"/>
           <w:numId w:val="2"/>
         </w:numPr>
-        <w:pBdr/>
         <w:rPr/>
       </w:pPr>
       <w:bookmarkStart w:id="7" w:name="_Toc40959484"/>
@@ -3537,466 +3465,33 @@
     <w:p>
       <w:pPr>
         <w:pStyle w:val="Normal"/>
-        <w:pBdr/>
+        <w:rPr/>
+      </w:pPr>
+      <w:r>
+        <w:rPr/>
+      </w:r>
+    </w:p>
+    <w:p>
+      <w:pPr>
+        <w:pStyle w:val="Normal"/>
         <w:ind w:left="567" w:firstLine="567"/>
         <w:rPr/>
       </w:pPr>
       <w:r>
         <w:rPr/>
-        <w:t>&lt;which information concepts will be managed in this domain? How are they related?&gt;</w:t>
-      </w:r>
-    </w:p>
-    <w:p>
-      <w:pPr>
-        <w:pStyle w:val="Normal"/>
-        <w:pBdr/>
-        <w:ind w:left="567" w:firstLine="567"/>
-        <w:rPr/>
-      </w:pPr>
-      <w:r>
-        <w:rPr/>
-        <w:t>&lt;use a logical model (UML classes) to explain the concepts of the domain and their attributes&gt;</w:t>
-      </w:r>
-    </w:p>
-    <w:p>
-      <w:pPr>
-        <w:pStyle w:val="Normal"/>
-        <w:pBdr/>
-        <w:ind w:left="567" w:firstLine="567"/>
-        <w:rPr/>
-      </w:pPr>
-      <w:r>
-        <w:rPr/>
-      </w:r>
-    </w:p>
-    <w:p>
-      <w:pPr>
-        <w:pStyle w:val="Heading1"/>
-        <w:numPr>
-          <w:ilvl w:val="0"/>
-          <w:numId w:val="2"/>
-        </w:numPr>
-        <w:rPr/>
-      </w:pPr>
-      <w:bookmarkStart w:id="8" w:name="_Toc40959485"/>
-      <w:r>
-        <w:rPr/>
-        <w:t>Arquitetura</w:t>
-      </w:r>
-      <w:bookmarkEnd w:id="8"/>
-    </w:p>
-    <w:p>
-      <w:pPr>
-        <w:pStyle w:val="Heading2"/>
-        <w:numPr>
-          <w:ilvl w:val="1"/>
-          <w:numId w:val="2"/>
-        </w:numPr>
-        <w:rPr/>
-      </w:pPr>
-      <w:bookmarkStart w:id="9" w:name="_Toc40959486"/>
-      <w:r>
-        <w:rPr/>
-        <w:t>Requisitos principais e restrições</w:t>
-      </w:r>
-      <w:bookmarkEnd w:id="9"/>
-    </w:p>
-    <w:p>
-      <w:pPr>
-        <w:pStyle w:val="Normal"/>
-        <w:rPr/>
-      </w:pPr>
-      <w:r>
-        <w:rPr/>
-      </w:r>
-    </w:p>
-    <w:p>
-      <w:pPr>
-        <w:pStyle w:val="Normal"/>
-        <w:ind w:left="720" w:firstLine="720"/>
-        <w:jc w:val="both"/>
-        <w:rPr/>
-      </w:pPr>
-      <w:r>
-        <w:rPr/>
-        <w:t xml:space="preserve">O presente projeto não será adaptado de nenhum projeto existente. Não é preciso grandes preocupações no que </w:t>
-      </w:r>
-      <w:r>
-        <w:rPr/>
-        <w:t>se refere</w:t>
-      </w:r>
-      <w:r>
-        <w:rPr/>
-        <w:t xml:space="preserve"> a hardware e condições usuais, pois trata-se de uma plataforma </w:t>
-      </w:r>
-      <w:r>
-        <w:rPr/>
-        <w:t>W</w:t>
-      </w:r>
-      <w:r>
-        <w:rPr/>
-        <w:t xml:space="preserve">eb simples. </w:t>
-      </w:r>
-    </w:p>
-    <w:p>
-      <w:pPr>
-        <w:pStyle w:val="Normal"/>
-        <w:ind w:left="720" w:firstLine="720"/>
-        <w:jc w:val="both"/>
-        <w:rPr/>
-      </w:pPr>
-      <w:r>
-        <w:rPr/>
-      </w:r>
-    </w:p>
-    <w:p>
-      <w:pPr>
-        <w:pStyle w:val="Normal"/>
-        <w:ind w:left="720" w:firstLine="720"/>
-        <w:jc w:val="both"/>
-        <w:rPr/>
-      </w:pPr>
-      <w:r>
-        <w:rPr/>
-        <w:t>O projeto será integrado com o sistema de busca e geolocalização da Google, a fim de mostrar aos usuários estabelecimentos próximos. Caso isso se torne muito complicado, e não haver tempo suficiente, a ideia do projeto é manter uma base de dados dos estabelecimentos, em Portugal, com os respectivos endereços.</w:t>
-      </w:r>
-    </w:p>
-    <w:p>
-      <w:pPr>
-        <w:pStyle w:val="Normal"/>
-        <w:ind w:left="720" w:firstLine="720"/>
-        <w:jc w:val="both"/>
-        <w:rPr/>
-      </w:pPr>
-      <w:r>
-        <w:rPr/>
-      </w:r>
-    </w:p>
-    <w:p>
-      <w:pPr>
-        <w:pStyle w:val="Normal"/>
-        <w:ind w:left="720" w:firstLine="720"/>
-        <w:jc w:val="both"/>
-        <w:rPr/>
-      </w:pPr>
-      <w:r>
-        <w:rPr/>
-        <w:t>O</w:t>
-      </w:r>
-      <w:r>
-        <w:rPr/>
-        <w:t xml:space="preserve"> projeto terá uma plataforma </w:t>
-      </w:r>
-      <w:r>
-        <w:rPr/>
-        <w:t>W</w:t>
-      </w:r>
-      <w:r>
-        <w:rPr/>
-        <w:t xml:space="preserve">eb e uma aplicação móvel para Android e iOS, construída no Flutter. </w:t>
-      </w:r>
-      <w:r>
-        <w:rPr/>
-        <w:t>A aplicação móvel, apenas poderá ser utilizada por clientes, que queiram reservas serviços e ver as reservas efetuadas. A plataforma Web será utilizada tanto por clientes, como por donos de salões, que queiram publicar e gerir os seus estabelecimentos, bem como ver as reservas que os clientes efetuaram.</w:t>
-      </w:r>
-    </w:p>
-    <w:p>
-      <w:pPr>
-        <w:pStyle w:val="Normal"/>
-        <w:ind w:left="720" w:firstLine="720"/>
-        <w:jc w:val="both"/>
-        <w:rPr/>
-      </w:pPr>
-      <w:r>
-        <w:rPr/>
-      </w:r>
-    </w:p>
-    <w:p>
-      <w:pPr>
-        <w:pStyle w:val="Normal"/>
-        <w:ind w:left="720" w:firstLine="720"/>
-        <w:jc w:val="both"/>
-        <w:rPr/>
-      </w:pPr>
-      <w:r>
-        <w:rPr/>
-        <w:t>Para navegar em qualquer plataforma, é necessário primeiro registar-se e autenticar-se. A parte de gestão é restrita somente aos donos dos salões.</w:t>
-      </w:r>
-    </w:p>
-    <w:p>
-      <w:pPr>
-        <w:pStyle w:val="Normal"/>
-        <w:ind w:left="720" w:firstLine="720"/>
-        <w:jc w:val="both"/>
-        <w:rPr/>
-      </w:pPr>
-      <w:r>
-        <w:rPr/>
-      </w:r>
-    </w:p>
-    <w:p>
-      <w:pPr>
-        <w:pStyle w:val="Normal"/>
-        <w:ind w:left="720" w:firstLine="720"/>
-        <w:jc w:val="both"/>
-        <w:rPr/>
-      </w:pPr>
-      <w:r>
-        <w:rPr/>
-      </w:r>
-    </w:p>
-    <w:p>
-      <w:pPr>
-        <w:pStyle w:val="Normal"/>
-        <w:ind w:left="1080" w:hanging="360"/>
-        <w:jc w:val="both"/>
-        <w:rPr/>
-      </w:pPr>
-      <w:r>
-        <w:rPr/>
-        <w:t>Requerimentos principais:</w:t>
-      </w:r>
-    </w:p>
-    <w:p>
-      <w:pPr>
-        <w:pStyle w:val="Normal"/>
-        <w:ind w:left="1080" w:hanging="360"/>
-        <w:jc w:val="both"/>
-        <w:rPr/>
-      </w:pPr>
-      <w:r>
-        <w:rPr/>
-      </w:r>
-    </w:p>
-    <w:p>
-      <w:pPr>
-        <w:pStyle w:val="Normal"/>
-        <w:ind w:left="1080" w:hanging="360"/>
-        <w:jc w:val="both"/>
-        <w:rPr/>
-      </w:pPr>
-      <w:r>
-        <w:rPr/>
-      </w:r>
-    </w:p>
-    <w:p>
-      <w:pPr>
-        <w:pStyle w:val="Normal"/>
-        <w:numPr>
-          <w:ilvl w:val="0"/>
-          <w:numId w:val="1"/>
-        </w:numPr>
-        <w:jc w:val="both"/>
-        <w:rPr/>
-      </w:pPr>
-      <w:r>
-        <w:rPr/>
-        <w:t>Sistema de autenticação;</w:t>
-      </w:r>
-    </w:p>
-    <w:p>
-      <w:pPr>
-        <w:pStyle w:val="Normal"/>
-        <w:numPr>
-          <w:ilvl w:val="0"/>
-          <w:numId w:val="1"/>
-        </w:numPr>
-        <w:jc w:val="both"/>
-        <w:rPr/>
-      </w:pPr>
-      <w:r>
-        <w:rPr/>
-        <w:t>Gerir salões;</w:t>
-      </w:r>
-    </w:p>
-    <w:p>
-      <w:pPr>
-        <w:pStyle w:val="Normal"/>
-        <w:numPr>
-          <w:ilvl w:val="0"/>
-          <w:numId w:val="1"/>
-        </w:numPr>
-        <w:jc w:val="both"/>
-        <w:rPr/>
-      </w:pPr>
-      <w:r>
-        <w:rPr/>
-        <w:t>Procurar por salões, por nome ou cidade;</w:t>
-      </w:r>
-    </w:p>
-    <w:p>
-      <w:pPr>
-        <w:pStyle w:val="Normal"/>
-        <w:numPr>
-          <w:ilvl w:val="0"/>
-          <w:numId w:val="1"/>
-        </w:numPr>
-        <w:jc w:val="both"/>
-        <w:rPr/>
-      </w:pPr>
-      <w:r>
-        <w:rPr/>
-        <w:t>Consular reservas efetuadas;</w:t>
-      </w:r>
-    </w:p>
-    <w:p>
-      <w:pPr>
-        <w:pStyle w:val="Normal"/>
-        <w:numPr>
-          <w:ilvl w:val="0"/>
-          <w:numId w:val="1"/>
-        </w:numPr>
-        <w:jc w:val="both"/>
-        <w:rPr/>
-      </w:pPr>
-      <w:r>
-        <w:rPr/>
-        <w:t xml:space="preserve">Reserver/agendar um </w:t>
-      </w:r>
-      <w:r>
-        <w:rPr/>
-        <w:t>serviço;</w:t>
-      </w:r>
-    </w:p>
-    <w:p>
-      <w:pPr>
-        <w:pStyle w:val="Normal"/>
-        <w:numPr>
-          <w:ilvl w:val="0"/>
-          <w:numId w:val="1"/>
-        </w:numPr>
-        <w:jc w:val="both"/>
-        <w:rPr/>
-      </w:pPr>
-      <w:r>
-        <w:rPr/>
-        <w:t>Cancelar uma reserva;</w:t>
-      </w:r>
-    </w:p>
-    <w:p>
-      <w:pPr>
-        <w:pStyle w:val="Normal"/>
-        <w:jc w:val="both"/>
-        <w:rPr/>
-      </w:pPr>
-      <w:r>
-        <w:rPr/>
-      </w:r>
-    </w:p>
-    <w:p>
-      <w:pPr>
-        <w:pStyle w:val="Normal"/>
-        <w:jc w:val="both"/>
-        <w:rPr/>
-      </w:pPr>
-      <w:r>
-        <w:rPr/>
-      </w:r>
-    </w:p>
-    <w:p>
-      <w:pPr>
-        <w:pStyle w:val="Normal"/>
-        <w:ind w:left="0" w:hanging="0"/>
-        <w:jc w:val="both"/>
-        <w:rPr/>
-      </w:pPr>
-      <w:r>
-        <w:rPr/>
-        <w:tab/>
-        <w:t>Requerimentos secundários:</w:t>
-      </w:r>
-    </w:p>
-    <w:p>
-      <w:pPr>
-        <w:pStyle w:val="Normal"/>
-        <w:ind w:left="0" w:hanging="0"/>
-        <w:jc w:val="both"/>
-        <w:rPr/>
-      </w:pPr>
-      <w:r>
-        <w:rPr/>
-      </w:r>
-    </w:p>
-    <w:p>
-      <w:pPr>
-        <w:pStyle w:val="Normal"/>
-        <w:ind w:left="0" w:hanging="0"/>
-        <w:jc w:val="both"/>
-        <w:rPr/>
-      </w:pPr>
-      <w:r>
-        <w:rPr/>
-      </w:r>
-    </w:p>
-    <w:p>
-      <w:pPr>
-        <w:pStyle w:val="Normal"/>
-        <w:numPr>
-          <w:ilvl w:val="0"/>
-          <w:numId w:val="3"/>
-        </w:numPr>
-        <w:jc w:val="both"/>
-        <w:rPr/>
-      </w:pPr>
-      <w:r>
-        <w:rPr/>
-        <w:t>Procurar por estabelecimentos próximos;</w:t>
-      </w:r>
-    </w:p>
-    <w:p>
-      <w:pPr>
-        <w:pStyle w:val="Normal"/>
-        <w:ind w:left="567" w:firstLine="567"/>
-        <w:rPr/>
-      </w:pPr>
-      <w:r>
-        <w:rPr/>
-      </w:r>
-    </w:p>
-    <w:p>
-      <w:pPr>
-        <w:pStyle w:val="Heading2"/>
-        <w:numPr>
-          <w:ilvl w:val="1"/>
-          <w:numId w:val="2"/>
-        </w:numPr>
-        <w:rPr/>
-      </w:pPr>
-      <w:bookmarkStart w:id="10" w:name="_Toc40959487"/>
-      <w:r>
-        <w:rPr/>
-        <w:t>Modelo da arquitetura</w:t>
-      </w:r>
-      <w:bookmarkEnd w:id="10"/>
-    </w:p>
-    <w:p>
-      <w:pPr>
-        <w:pStyle w:val="Normal"/>
-        <w:tabs>
-          <w:tab w:val="left" w:pos="713" w:leader="none"/>
-        </w:tabs>
-        <w:ind w:left="0" w:hanging="0"/>
-        <w:rPr/>
-      </w:pPr>
-      <w:r>
-        <w:rPr/>
-      </w:r>
-    </w:p>
-    <w:p>
-      <w:pPr>
-        <w:pStyle w:val="Normal"/>
-        <w:ind w:left="567" w:firstLine="567"/>
-        <w:rPr>
-          <w:rFonts w:ascii="Arimo" w:hAnsi="Arimo" w:eastAsia="Arimo" w:cs="Arimo"/>
-        </w:rPr>
-      </w:pPr>
-      <w:r>
-        <w:rPr/>
         <w:drawing>
-          <wp:inline distT="0" distB="0" distL="0" distR="0">
-            <wp:extent cx="5742305" cy="2418080"/>
+          <wp:anchor behindDoc="0" distT="0" distB="0" distL="0" distR="0" simplePos="0" locked="0" layoutInCell="1" allowOverlap="1" relativeHeight="11">
+            <wp:simplePos x="0" y="0"/>
+            <wp:positionH relativeFrom="column">
+              <wp:align>center</wp:align>
+            </wp:positionH>
+            <wp:positionV relativeFrom="paragraph">
+              <wp:posOffset>635</wp:posOffset>
+            </wp:positionV>
+            <wp:extent cx="6732270" cy="3303905"/>
             <wp:effectExtent l="0" t="0" r="0" b="0"/>
-            <wp:docPr id="3" name="image3.png" descr=""/>
+            <wp:wrapSquare wrapText="largest"/>
+            <wp:docPr id="3" name="Image1" descr=""/>
             <wp:cNvGraphicFramePr>
               <a:graphicFrameLocks xmlns:a="http://schemas.openxmlformats.org/drawingml/2006/main" noChangeAspect="1"/>
             </wp:cNvGraphicFramePr>
@@ -4004,13 +3499,494 @@
               <a:graphicData uri="http://schemas.openxmlformats.org/drawingml/2006/picture">
                 <pic:pic xmlns:pic="http://schemas.openxmlformats.org/drawingml/2006/picture">
                   <pic:nvPicPr>
-                    <pic:cNvPr id="3" name="image3.png" descr=""/>
+                    <pic:cNvPr id="3" name="Image1" descr=""/>
                     <pic:cNvPicPr>
                       <a:picLocks noChangeAspect="1" noChangeArrowheads="1"/>
                     </pic:cNvPicPr>
                   </pic:nvPicPr>
                   <pic:blipFill>
                     <a:blip r:embed="rId4"/>
+                    <a:stretch>
+                      <a:fillRect/>
+                    </a:stretch>
+                  </pic:blipFill>
+                  <pic:spPr bwMode="auto">
+                    <a:xfrm>
+                      <a:off x="0" y="0"/>
+                      <a:ext cx="6732270" cy="3303905"/>
+                    </a:xfrm>
+                    <a:prstGeom prst="rect">
+                      <a:avLst/>
+                    </a:prstGeom>
+                  </pic:spPr>
+                </pic:pic>
+              </a:graphicData>
+            </a:graphic>
+          </wp:anchor>
+        </w:drawing>
+        <w:drawing>
+          <wp:anchor behindDoc="0" distT="0" distB="0" distL="0" distR="0" simplePos="0" locked="0" layoutInCell="1" allowOverlap="1" relativeHeight="12">
+            <wp:simplePos x="0" y="0"/>
+            <wp:positionH relativeFrom="column">
+              <wp:posOffset>-295910</wp:posOffset>
+            </wp:positionH>
+            <wp:positionV relativeFrom="paragraph">
+              <wp:posOffset>3360420</wp:posOffset>
+            </wp:positionV>
+            <wp:extent cx="6711950" cy="3267710"/>
+            <wp:effectExtent l="0" t="0" r="0" b="0"/>
+            <wp:wrapSquare wrapText="largest"/>
+            <wp:docPr id="4" name="Image2" descr=""/>
+            <wp:cNvGraphicFramePr>
+              <a:graphicFrameLocks xmlns:a="http://schemas.openxmlformats.org/drawingml/2006/main" noChangeAspect="1"/>
+            </wp:cNvGraphicFramePr>
+            <a:graphic xmlns:a="http://schemas.openxmlformats.org/drawingml/2006/main">
+              <a:graphicData uri="http://schemas.openxmlformats.org/drawingml/2006/picture">
+                <pic:pic xmlns:pic="http://schemas.openxmlformats.org/drawingml/2006/picture">
+                  <pic:nvPicPr>
+                    <pic:cNvPr id="4" name="Image2" descr=""/>
+                    <pic:cNvPicPr>
+                      <a:picLocks noChangeAspect="1" noChangeArrowheads="1"/>
+                    </pic:cNvPicPr>
+                  </pic:nvPicPr>
+                  <pic:blipFill>
+                    <a:blip r:embed="rId5"/>
+                    <a:stretch>
+                      <a:fillRect/>
+                    </a:stretch>
+                  </pic:blipFill>
+                  <pic:spPr bwMode="auto">
+                    <a:xfrm>
+                      <a:off x="0" y="0"/>
+                      <a:ext cx="6711950" cy="3267710"/>
+                    </a:xfrm>
+                    <a:prstGeom prst="rect">
+                      <a:avLst/>
+                    </a:prstGeom>
+                  </pic:spPr>
+                </pic:pic>
+              </a:graphicData>
+            </a:graphic>
+          </wp:anchor>
+        </w:drawing>
+      </w:r>
+    </w:p>
+    <w:p>
+      <w:pPr>
+        <w:pStyle w:val="Normal"/>
+        <w:ind w:left="567" w:firstLine="567"/>
+        <w:rPr/>
+      </w:pPr>
+      <w:r>
+        <w:rPr/>
+      </w:r>
+    </w:p>
+    <w:p>
+      <w:pPr>
+        <w:pStyle w:val="Heading1"/>
+        <w:numPr>
+          <w:ilvl w:val="0"/>
+          <w:numId w:val="2"/>
+        </w:numPr>
+        <w:rPr/>
+      </w:pPr>
+      <w:bookmarkStart w:id="8" w:name="_Toc40959485"/>
+      <w:r>
+        <w:rPr/>
+        <w:t>Arquitetura</w:t>
+      </w:r>
+      <w:bookmarkEnd w:id="8"/>
+    </w:p>
+    <w:p>
+      <w:pPr>
+        <w:pStyle w:val="Heading2"/>
+        <w:numPr>
+          <w:ilvl w:val="1"/>
+          <w:numId w:val="2"/>
+        </w:numPr>
+        <w:rPr/>
+      </w:pPr>
+      <w:bookmarkStart w:id="9" w:name="_Toc40959486"/>
+      <w:r>
+        <w:rPr/>
+        <w:t>Requisitos principais e restrições</w:t>
+      </w:r>
+      <w:bookmarkEnd w:id="9"/>
+    </w:p>
+    <w:p>
+      <w:pPr>
+        <w:pStyle w:val="Normal"/>
+        <w:rPr/>
+      </w:pPr>
+      <w:r>
+        <w:rPr/>
+      </w:r>
+    </w:p>
+    <w:p>
+      <w:pPr>
+        <w:pStyle w:val="Normal"/>
+        <w:ind w:left="720" w:firstLine="720"/>
+        <w:jc w:val="both"/>
+        <w:rPr/>
+      </w:pPr>
+      <w:r>
+        <w:rPr/>
+        <w:t xml:space="preserve">O presente projeto não será adaptado de nenhum projeto existente. Não é preciso grandes preocupações no que se refere a hardware e condições usuais, pois trata-se de uma plataforma Web simples. </w:t>
+      </w:r>
+    </w:p>
+    <w:p>
+      <w:pPr>
+        <w:pStyle w:val="Normal"/>
+        <w:ind w:left="720" w:firstLine="720"/>
+        <w:jc w:val="both"/>
+        <w:rPr/>
+      </w:pPr>
+      <w:r>
+        <w:rPr/>
+      </w:r>
+    </w:p>
+    <w:p>
+      <w:pPr>
+        <w:pStyle w:val="Normal"/>
+        <w:ind w:left="720" w:firstLine="720"/>
+        <w:jc w:val="both"/>
+        <w:rPr/>
+      </w:pPr>
+      <w:r>
+        <w:rPr/>
+        <w:t>O projeto será integrado com o sistema de busca e geolocalização da Google, a fim de mostrar aos usuários estabelecimentos próximos. Caso isso se torne muito complicado, e não haver tempo suficiente, a ideia do projeto é manter uma base de dados dos estabelecimentos, em Portugal, com os respectivos endereços.</w:t>
+      </w:r>
+    </w:p>
+    <w:p>
+      <w:pPr>
+        <w:pStyle w:val="Normal"/>
+        <w:ind w:left="720" w:firstLine="720"/>
+        <w:jc w:val="both"/>
+        <w:rPr/>
+      </w:pPr>
+      <w:r>
+        <w:rPr/>
+      </w:r>
+    </w:p>
+    <w:p>
+      <w:pPr>
+        <w:pStyle w:val="Normal"/>
+        <w:ind w:left="720" w:firstLine="720"/>
+        <w:jc w:val="both"/>
+        <w:rPr/>
+      </w:pPr>
+      <w:r>
+        <w:rPr/>
+        <w:t>O projeto terá uma plataforma Web e uma aplicação móvel para Android e iOS, construída no Flutter. A aplicação móvel, apenas poderá ser utilizada por clientes, que queiram reservas serviços e ver as reservas efetuadas. A plataforma Web será utilizada tanto por clientes, como por donos de salões, que queiram publicar e gerir os seus estabelecimentos, bem como ver as reservas que os clientes efetuaram.</w:t>
+      </w:r>
+    </w:p>
+    <w:p>
+      <w:pPr>
+        <w:pStyle w:val="Normal"/>
+        <w:ind w:left="720" w:firstLine="720"/>
+        <w:jc w:val="both"/>
+        <w:rPr/>
+      </w:pPr>
+      <w:r>
+        <w:rPr/>
+      </w:r>
+    </w:p>
+    <w:p>
+      <w:pPr>
+        <w:pStyle w:val="Normal"/>
+        <w:ind w:left="720" w:firstLine="720"/>
+        <w:jc w:val="both"/>
+        <w:rPr/>
+      </w:pPr>
+      <w:r>
+        <w:rPr/>
+        <w:t>Para navegar em qualquer plataforma, é necessário primeiro registar-se e autenticar-se. A parte de gestão é restrita somente aos donos dos salões.</w:t>
+      </w:r>
+    </w:p>
+    <w:p>
+      <w:pPr>
+        <w:pStyle w:val="Normal"/>
+        <w:ind w:left="720" w:firstLine="720"/>
+        <w:jc w:val="both"/>
+        <w:rPr/>
+      </w:pPr>
+      <w:r>
+        <w:rPr/>
+      </w:r>
+    </w:p>
+    <w:p>
+      <w:pPr>
+        <w:pStyle w:val="Normal"/>
+        <w:ind w:left="720" w:firstLine="720"/>
+        <w:jc w:val="both"/>
+        <w:rPr/>
+      </w:pPr>
+      <w:r>
+        <w:rPr/>
+      </w:r>
+    </w:p>
+    <w:p>
+      <w:pPr>
+        <w:pStyle w:val="Normal"/>
+        <w:ind w:left="1080" w:hanging="360"/>
+        <w:jc w:val="both"/>
+        <w:rPr/>
+      </w:pPr>
+      <w:r>
+        <w:rPr/>
+        <w:t>Requerimentos principais:</w:t>
+      </w:r>
+    </w:p>
+    <w:p>
+      <w:pPr>
+        <w:pStyle w:val="Normal"/>
+        <w:ind w:left="1080" w:hanging="360"/>
+        <w:jc w:val="both"/>
+        <w:rPr/>
+      </w:pPr>
+      <w:r>
+        <w:rPr/>
+      </w:r>
+    </w:p>
+    <w:p>
+      <w:pPr>
+        <w:pStyle w:val="Normal"/>
+        <w:ind w:left="1080" w:hanging="360"/>
+        <w:jc w:val="both"/>
+        <w:rPr/>
+      </w:pPr>
+      <w:r>
+        <w:rPr/>
+      </w:r>
+    </w:p>
+    <w:p>
+      <w:pPr>
+        <w:pStyle w:val="Normal"/>
+        <w:numPr>
+          <w:ilvl w:val="0"/>
+          <w:numId w:val="1"/>
+        </w:numPr>
+        <w:jc w:val="both"/>
+        <w:rPr/>
+      </w:pPr>
+      <w:r>
+        <w:rPr/>
+        <w:t>Sistema de autenticação;</w:t>
+      </w:r>
+    </w:p>
+    <w:p>
+      <w:pPr>
+        <w:pStyle w:val="Normal"/>
+        <w:numPr>
+          <w:ilvl w:val="0"/>
+          <w:numId w:val="1"/>
+        </w:numPr>
+        <w:jc w:val="both"/>
+        <w:rPr/>
+      </w:pPr>
+      <w:r>
+        <w:rPr/>
+        <w:t>Gerir salões;</w:t>
+      </w:r>
+    </w:p>
+    <w:p>
+      <w:pPr>
+        <w:pStyle w:val="Normal"/>
+        <w:numPr>
+          <w:ilvl w:val="0"/>
+          <w:numId w:val="1"/>
+        </w:numPr>
+        <w:jc w:val="both"/>
+        <w:rPr/>
+      </w:pPr>
+      <w:r>
+        <w:rPr/>
+        <w:t>Procurar por salões, por nome ou cidade;</w:t>
+      </w:r>
+    </w:p>
+    <w:p>
+      <w:pPr>
+        <w:pStyle w:val="Normal"/>
+        <w:numPr>
+          <w:ilvl w:val="0"/>
+          <w:numId w:val="1"/>
+        </w:numPr>
+        <w:jc w:val="both"/>
+        <w:rPr/>
+      </w:pPr>
+      <w:r>
+        <w:rPr/>
+        <w:t>Consular reservas efetuadas;</w:t>
+      </w:r>
+    </w:p>
+    <w:p>
+      <w:pPr>
+        <w:pStyle w:val="Normal"/>
+        <w:numPr>
+          <w:ilvl w:val="0"/>
+          <w:numId w:val="1"/>
+        </w:numPr>
+        <w:jc w:val="both"/>
+        <w:rPr/>
+      </w:pPr>
+      <w:r>
+        <w:rPr/>
+        <w:t>Reserver/agendar um serviço;</w:t>
+      </w:r>
+    </w:p>
+    <w:p>
+      <w:pPr>
+        <w:pStyle w:val="Normal"/>
+        <w:numPr>
+          <w:ilvl w:val="0"/>
+          <w:numId w:val="1"/>
+        </w:numPr>
+        <w:jc w:val="both"/>
+        <w:rPr/>
+      </w:pPr>
+      <w:r>
+        <w:rPr/>
+        <w:t>Cancelar uma reserva;</w:t>
+      </w:r>
+    </w:p>
+    <w:p>
+      <w:pPr>
+        <w:pStyle w:val="Normal"/>
+        <w:jc w:val="both"/>
+        <w:rPr/>
+      </w:pPr>
+      <w:r>
+        <w:rPr/>
+      </w:r>
+    </w:p>
+    <w:p>
+      <w:pPr>
+        <w:pStyle w:val="Normal"/>
+        <w:jc w:val="both"/>
+        <w:rPr/>
+      </w:pPr>
+      <w:r>
+        <w:rPr/>
+      </w:r>
+    </w:p>
+    <w:p>
+      <w:pPr>
+        <w:pStyle w:val="Normal"/>
+        <w:ind w:left="0" w:hanging="0"/>
+        <w:jc w:val="both"/>
+        <w:rPr/>
+      </w:pPr>
+      <w:r>
+        <w:rPr/>
+        <w:tab/>
+        <w:t>Requerimentos secundários:</w:t>
+      </w:r>
+    </w:p>
+    <w:p>
+      <w:pPr>
+        <w:pStyle w:val="Normal"/>
+        <w:ind w:left="0" w:hanging="0"/>
+        <w:jc w:val="both"/>
+        <w:rPr/>
+      </w:pPr>
+      <w:r>
+        <w:rPr/>
+      </w:r>
+    </w:p>
+    <w:p>
+      <w:pPr>
+        <w:pStyle w:val="Normal"/>
+        <w:ind w:left="0" w:hanging="0"/>
+        <w:jc w:val="both"/>
+        <w:rPr/>
+      </w:pPr>
+      <w:r>
+        <w:rPr/>
+      </w:r>
+    </w:p>
+    <w:p>
+      <w:pPr>
+        <w:pStyle w:val="Normal"/>
+        <w:numPr>
+          <w:ilvl w:val="0"/>
+          <w:numId w:val="3"/>
+        </w:numPr>
+        <w:jc w:val="both"/>
+        <w:rPr/>
+      </w:pPr>
+      <w:r>
+        <w:rPr/>
+        <w:t>Procurar por estabelecimentos próximos;</w:t>
+      </w:r>
+    </w:p>
+    <w:p>
+      <w:pPr>
+        <w:pStyle w:val="Normal"/>
+        <w:ind w:left="567" w:firstLine="567"/>
+        <w:rPr/>
+      </w:pPr>
+      <w:r>
+        <w:rPr/>
+      </w:r>
+    </w:p>
+    <w:p>
+      <w:pPr>
+        <w:pStyle w:val="Heading2"/>
+        <w:numPr>
+          <w:ilvl w:val="1"/>
+          <w:numId w:val="2"/>
+        </w:numPr>
+        <w:rPr/>
+      </w:pPr>
+      <w:bookmarkStart w:id="10" w:name="_Toc40959487"/>
+      <w:r>
+        <w:rPr/>
+        <w:t>Modelo da arquitetura</w:t>
+      </w:r>
+      <w:bookmarkEnd w:id="10"/>
+    </w:p>
+    <w:p>
+      <w:pPr>
+        <w:pStyle w:val="Normal"/>
+        <w:tabs>
+          <w:tab w:val="left" w:pos="713" w:leader="none"/>
+        </w:tabs>
+        <w:ind w:left="0" w:hanging="0"/>
+        <w:rPr/>
+      </w:pPr>
+      <w:r>
+        <w:rPr/>
+      </w:r>
+    </w:p>
+    <w:p>
+      <w:pPr>
+        <w:pStyle w:val="Normal"/>
+        <w:ind w:left="567" w:firstLine="567"/>
+        <w:rPr>
+          <w:rFonts w:ascii="Arimo" w:hAnsi="Arimo" w:eastAsia="Arimo" w:cs="Arimo"/>
+        </w:rPr>
+      </w:pPr>
+      <w:r>
+        <w:rPr/>
+        <w:drawing>
+          <wp:inline distT="0" distB="0" distL="0" distR="0">
+            <wp:extent cx="5742305" cy="2418080"/>
+            <wp:effectExtent l="0" t="0" r="0" b="0"/>
+            <wp:docPr id="5" name="image3.png" descr=""/>
+            <wp:cNvGraphicFramePr>
+              <a:graphicFrameLocks xmlns:a="http://schemas.openxmlformats.org/drawingml/2006/main" noChangeAspect="1"/>
+            </wp:cNvGraphicFramePr>
+            <a:graphic xmlns:a="http://schemas.openxmlformats.org/drawingml/2006/main">
+              <a:graphicData uri="http://schemas.openxmlformats.org/drawingml/2006/picture">
+                <pic:pic xmlns:pic="http://schemas.openxmlformats.org/drawingml/2006/picture">
+                  <pic:nvPicPr>
+                    <pic:cNvPr id="5" name="image3.png" descr=""/>
+                    <pic:cNvPicPr>
+                      <a:picLocks noChangeAspect="1" noChangeArrowheads="1"/>
+                    </pic:cNvPicPr>
+                  </pic:nvPicPr>
+                  <pic:blipFill>
+                    <a:blip r:embed="rId6"/>
                     <a:stretch>
                       <a:fillRect/>
                     </a:stretch>
@@ -4048,7 +4024,6 @@
     <w:p>
       <w:pPr>
         <w:pStyle w:val="Normal"/>
-        <w:pBdr/>
         <w:ind w:left="0" w:hanging="0"/>
         <w:rPr>
           <w:rFonts w:ascii="Arimo" w:hAnsi="Arimo" w:eastAsia="Arimo" w:cs="Arimo"/>
@@ -4063,7 +4038,6 @@
     <w:p>
       <w:pPr>
         <w:pStyle w:val="Normal"/>
-        <w:pBdr/>
         <w:ind w:left="567" w:firstLine="567"/>
         <w:rPr>
           <w:rFonts w:ascii="Arimo" w:hAnsi="Arimo" w:eastAsia="Arimo" w:cs="Arimo"/>
@@ -4082,7 +4056,6 @@
           <w:ilvl w:val="1"/>
           <w:numId w:val="2"/>
         </w:numPr>
-        <w:pBdr/>
         <w:rPr/>
       </w:pPr>
       <w:bookmarkStart w:id="11" w:name="_Toc40959488"/>
@@ -4095,7 +4068,6 @@
     <w:p>
       <w:pPr>
         <w:pStyle w:val="Normal"/>
-        <w:pBdr/>
         <w:ind w:left="567" w:firstLine="567"/>
         <w:rPr/>
       </w:pPr>
@@ -4127,7 +4099,6 @@
     <w:p>
       <w:pPr>
         <w:pStyle w:val="Normal"/>
-        <w:pBdr/>
         <w:ind w:left="567" w:firstLine="567"/>
         <w:rPr/>
       </w:pPr>
@@ -4231,7 +4202,6 @@
     <w:p>
       <w:pPr>
         <w:pStyle w:val="Normal"/>
-        <w:pBdr/>
         <w:ind w:left="567" w:firstLine="567"/>
         <w:rPr/>
       </w:pPr>
@@ -4249,7 +4219,7 @@
         <w:rPr/>
         <w:t xml:space="preserve"> de documentação de APIs, como o </w:t>
       </w:r>
-      <w:hyperlink r:id="rId5">
+      <w:hyperlink r:id="rId7">
         <w:r>
           <w:rPr>
             <w:rStyle w:val="ListLabel20"/>
@@ -4263,7 +4233,7 @@
         <w:rPr/>
         <w:t xml:space="preserve">, ou </w:t>
       </w:r>
-      <w:hyperlink r:id="rId6">
+      <w:hyperlink r:id="rId8">
         <w:r>
           <w:rPr>
             <w:rStyle w:val="ListLabel21"/>
@@ -4315,7 +4285,7 @@
           <wp:inline distT="0" distB="0" distL="0" distR="0">
             <wp:extent cx="6120130" cy="1510030"/>
             <wp:effectExtent l="0" t="0" r="0" b="0"/>
-            <wp:docPr id="4" name="image4.png" descr=""/>
+            <wp:docPr id="6" name="image4.png" descr=""/>
             <wp:cNvGraphicFramePr>
               <a:graphicFrameLocks xmlns:a="http://schemas.openxmlformats.org/drawingml/2006/main" noChangeAspect="1"/>
             </wp:cNvGraphicFramePr>
@@ -4323,13 +4293,13 @@
               <a:graphicData uri="http://schemas.openxmlformats.org/drawingml/2006/picture">
                 <pic:pic xmlns:pic="http://schemas.openxmlformats.org/drawingml/2006/picture">
                   <pic:nvPicPr>
-                    <pic:cNvPr id="4" name="image4.png" descr=""/>
+                    <pic:cNvPr id="6" name="image4.png" descr=""/>
                     <pic:cNvPicPr>
                       <a:picLocks noChangeAspect="1" noChangeArrowheads="1"/>
                     </pic:cNvPicPr>
                   </pic:nvPicPr>
                   <pic:blipFill>
-                    <a:blip r:embed="rId7"/>
+                    <a:blip r:embed="rId9"/>
                     <a:stretch>
                       <a:fillRect/>
                     </a:stretch>
@@ -4367,7 +4337,6 @@
           <w:ilvl w:val="0"/>
           <w:numId w:val="2"/>
         </w:numPr>
-        <w:pBdr/>
         <w:rPr/>
       </w:pPr>
       <w:bookmarkStart w:id="14" w:name="_Toc40959491"/>
@@ -4380,7 +4349,6 @@
     <w:p>
       <w:pPr>
         <w:pStyle w:val="Normal"/>
-        <w:pBdr/>
         <w:ind w:left="567" w:firstLine="567"/>
         <w:rPr/>
       </w:pPr>
@@ -4391,7 +4359,6 @@
     <w:p>
       <w:pPr>
         <w:pStyle w:val="Normal"/>
-        <w:pBdr/>
         <w:ind w:left="567" w:firstLine="567"/>
         <w:rPr/>
       </w:pPr>
@@ -4402,7 +4369,6 @@
     <w:p>
       <w:pPr>
         <w:pStyle w:val="Normal"/>
-        <w:pBdr/>
         <w:ind w:left="567" w:firstLine="567"/>
         <w:rPr/>
       </w:pPr>
@@ -4414,7 +4380,6 @@
     <w:p>
       <w:pPr>
         <w:pStyle w:val="Normal"/>
-        <w:pBdr/>
         <w:ind w:left="567" w:firstLine="567"/>
         <w:rPr>
           <w:b/>
@@ -4423,7 +4388,7 @@
           <w:color w:val="000000"/>
         </w:rPr>
       </w:pPr>
-      <w:hyperlink r:id="rId8">
+      <w:hyperlink r:id="rId10">
         <w:r>
           <w:rPr/>
         </w:r>
@@ -4432,11 +4397,10 @@
     <w:p>
       <w:pPr>
         <w:pStyle w:val="Normal"/>
-        <w:pBdr/>
         <w:ind w:left="567" w:firstLine="567"/>
         <w:rPr/>
       </w:pPr>
-      <w:hyperlink r:id="rId9">
+      <w:hyperlink r:id="rId11">
         <w:r>
           <w:rPr>
             <w:rStyle w:val="InternetLink"/>
@@ -4451,7 +4415,6 @@
     <w:p>
       <w:pPr>
         <w:pStyle w:val="Normal"/>
-        <w:pBdr/>
         <w:ind w:left="567" w:firstLine="567"/>
         <w:rPr/>
       </w:pPr>
@@ -4462,7 +4425,6 @@
     <w:p>
       <w:pPr>
         <w:pStyle w:val="Normal"/>
-        <w:pBdr/>
         <w:ind w:left="567" w:firstLine="567"/>
         <w:rPr/>
       </w:pPr>
@@ -4474,7 +4436,6 @@
     <w:p>
       <w:pPr>
         <w:pStyle w:val="Normal"/>
-        <w:pBdr/>
         <w:ind w:left="567" w:firstLine="567"/>
         <w:rPr/>
       </w:pPr>
@@ -4485,7 +4446,6 @@
     <w:p>
       <w:pPr>
         <w:pStyle w:val="Normal"/>
-        <w:pBdr/>
         <w:ind w:left="567" w:firstLine="567"/>
         <w:rPr>
           <w:b/>
@@ -4514,7 +4474,6 @@
     <w:p>
       <w:pPr>
         <w:pStyle w:val="Normal"/>
-        <w:pBdr/>
         <w:ind w:left="567" w:firstLine="567"/>
         <w:rPr/>
       </w:pPr>
@@ -4525,7 +4484,6 @@
     <w:p>
       <w:pPr>
         <w:pStyle w:val="Normal"/>
-        <w:pBdr/>
         <w:ind w:left="567" w:firstLine="567"/>
         <w:rPr/>
       </w:pPr>
@@ -4537,7 +4495,6 @@
     <w:p>
       <w:pPr>
         <w:pStyle w:val="Normal"/>
-        <w:pBdr/>
         <w:ind w:left="567" w:firstLine="567"/>
         <w:rPr/>
       </w:pPr>
@@ -4548,7 +4505,6 @@
     <w:p>
       <w:pPr>
         <w:pStyle w:val="Normal"/>
-        <w:pBdr/>
         <w:ind w:left="567" w:firstLine="567"/>
         <w:rPr>
           <w:b/>
@@ -4569,7 +4525,6 @@
     <w:p>
       <w:pPr>
         <w:pStyle w:val="Normal"/>
-        <w:pBdr/>
         <w:ind w:left="567" w:firstLine="567"/>
         <w:rPr/>
       </w:pPr>
@@ -4588,10 +4543,10 @@
       </w:r>
     </w:p>
     <w:sectPr>
-      <w:headerReference w:type="even" r:id="rId10"/>
-      <w:headerReference w:type="default" r:id="rId11"/>
-      <w:footerReference w:type="even" r:id="rId12"/>
-      <w:footerReference w:type="default" r:id="rId13"/>
+      <w:headerReference w:type="even" r:id="rId12"/>
+      <w:headerReference w:type="default" r:id="rId13"/>
+      <w:footerReference w:type="even" r:id="rId14"/>
+      <w:footerReference w:type="default" r:id="rId15"/>
       <w:type w:val="nextPage"/>
       <w:pgSz w:w="11906" w:h="16838"/>
       <w:pgMar w:left="1247" w:right="1021" w:header="680" w:top="1134" w:footer="680" w:bottom="1134" w:gutter="0"/>
@@ -4609,7 +4564,6 @@
   <w:p>
     <w:pPr>
       <w:pStyle w:val="Normal"/>
-      <w:pBdr/>
       <w:tabs>
         <w:tab w:val="center" w:pos="4680" w:leader="none"/>
         <w:tab w:val="right" w:pos="9360" w:leader="none"/>
@@ -4628,7 +4582,6 @@
       <w:rPr>
         <w:rFonts w:eastAsia="Noto Sans Blk" w:cs="Noto Sans Blk" w:ascii="Noto Sans Blk" w:hAnsi="Noto Sans Blk"/>
         <w:smallCaps/>
-        <w:color w:val="000000"/>
       </w:rPr>
       <w:fldChar w:fldCharType="begin"/>
     </w:r>
@@ -4695,7 +4648,6 @@
   <w:p>
     <w:pPr>
       <w:pStyle w:val="Normal"/>
-      <w:pBdr/>
       <w:tabs>
         <w:tab w:val="center" w:pos="4680" w:leader="none"/>
         <w:tab w:val="right" w:pos="9360" w:leader="none"/>
@@ -4726,7 +4678,6 @@
       <w:rPr>
         <w:rFonts w:eastAsia="Noto Sans Light" w:cs="Noto Sans Light" w:ascii="Noto Sans Light" w:hAnsi="Noto Sans Light"/>
         <w:smallCaps/>
-        <w:color w:val="000000"/>
         <w:sz w:val="18"/>
         <w:szCs w:val="18"/>
       </w:rPr>
@@ -4757,7 +4708,7 @@
         <w:szCs w:val="18"/>
         <w:rFonts w:eastAsia="Noto Sans Light" w:cs="Noto Sans Light" w:ascii="Noto Sans Light" w:hAnsi="Noto Sans Light"/>
       </w:rPr>
-      <w:t>7</w:t>
+      <w:t>9</w:t>
     </w:r>
     <w:r>
       <w:rPr>
@@ -4773,7 +4724,6 @@
     <w:pPr>
       <w:pStyle w:val="Normal"/>
       <w:widowControl w:val="false"/>
-      <w:pBdr/>
       <w:spacing w:lineRule="auto" w:line="276"/>
       <w:ind w:left="0" w:hanging="0"/>
       <w:rPr>
@@ -4817,7 +4767,6 @@
     <w:pPr>
       <w:pStyle w:val="Normal"/>
       <w:widowControl w:val="false"/>
-      <w:pBdr/>
       <w:spacing w:lineRule="auto" w:line="276"/>
       <w:ind w:left="0" w:hanging="0"/>
       <w:rPr/>
@@ -4857,7 +4806,6 @@
         <w:p>
           <w:pPr>
             <w:pStyle w:val="Normal"/>
-            <w:pBdr/>
             <w:tabs>
               <w:tab w:val="center" w:pos="4513" w:leader="none"/>
               <w:tab w:val="right" w:pos="9026" w:leader="none"/>
@@ -4885,7 +4833,6 @@
         <w:p>
           <w:pPr>
             <w:pStyle w:val="Normal"/>
-            <w:pBdr/>
             <w:tabs>
               <w:tab w:val="center" w:pos="4513" w:leader="none"/>
               <w:tab w:val="right" w:pos="9026" w:leader="none"/>
@@ -4912,7 +4859,6 @@
         <w:p>
           <w:pPr>
             <w:pStyle w:val="Normal"/>
-            <w:pBdr/>
             <w:tabs>
               <w:tab w:val="center" w:pos="4513" w:leader="none"/>
               <w:tab w:val="right" w:pos="9026" w:leader="none"/>
@@ -4930,7 +4876,7 @@
               <wp:inline distT="0" distB="0" distL="0" distR="0">
                 <wp:extent cx="1591945" cy="296545"/>
                 <wp:effectExtent l="0" t="0" r="0" b="0"/>
-                <wp:docPr id="5" name="image1.png" descr="deti4"/>
+                <wp:docPr id="7" name="image1.png" descr="deti4"/>
                 <wp:cNvGraphicFramePr>
                   <a:graphicFrameLocks xmlns:a="http://schemas.openxmlformats.org/drawingml/2006/main" noChangeAspect="1"/>
                 </wp:cNvGraphicFramePr>
@@ -4938,7 +4884,7 @@
                   <a:graphicData uri="http://schemas.openxmlformats.org/drawingml/2006/picture">
                     <pic:pic xmlns:pic="http://schemas.openxmlformats.org/drawingml/2006/picture">
                       <pic:nvPicPr>
-                        <pic:cNvPr id="5" name="image1.png" descr="deti4"/>
+                        <pic:cNvPr id="7" name="image1.png" descr="deti4"/>
                         <pic:cNvPicPr>
                           <a:picLocks noChangeAspect="1" noChangeArrowheads="1"/>
                         </pic:cNvPicPr>
@@ -4971,7 +4917,6 @@
   <w:p>
     <w:pPr>
       <w:pStyle w:val="Normal"/>
-      <w:pBdr/>
       <w:tabs>
         <w:tab w:val="center" w:pos="4513" w:leader="none"/>
         <w:tab w:val="right" w:pos="9026" w:leader="none"/>
@@ -5004,6 +4949,7 @@
       <w:rPr>
         <w:rFonts w:ascii="Wingdings" w:hAnsi="Wingdings" w:cs="Wingdings" w:hint="default"/>
         <w:u w:val="none"/>
+        <w:rFonts w:cs="Wingdings"/>
       </w:rPr>
     </w:lvl>
     <w:lvl w:ilvl="1">
@@ -5017,6 +4963,7 @@
       <w:rPr>
         <w:rFonts w:ascii="Wingdings 2" w:hAnsi="Wingdings 2" w:cs="Wingdings 2" w:hint="default"/>
         <w:u w:val="none"/>
+        <w:rFonts w:cs="Wingdings 2"/>
       </w:rPr>
     </w:lvl>
     <w:lvl w:ilvl="2">
@@ -5030,6 +4977,7 @@
       <w:rPr>
         <w:rFonts w:ascii="OpenSymbol" w:hAnsi="OpenSymbol" w:cs="OpenSymbol" w:hint="default"/>
         <w:u w:val="none"/>
+        <w:rFonts w:cs="OpenSymbol"/>
       </w:rPr>
     </w:lvl>
     <w:lvl w:ilvl="3">
@@ -5043,6 +4991,7 @@
       <w:rPr>
         <w:rFonts w:ascii="Wingdings" w:hAnsi="Wingdings" w:cs="Wingdings" w:hint="default"/>
         <w:u w:val="none"/>
+        <w:rFonts w:cs="Wingdings"/>
       </w:rPr>
     </w:lvl>
     <w:lvl w:ilvl="4">
@@ -5056,6 +5005,7 @@
       <w:rPr>
         <w:rFonts w:ascii="Wingdings 2" w:hAnsi="Wingdings 2" w:cs="Wingdings 2" w:hint="default"/>
         <w:u w:val="none"/>
+        <w:rFonts w:cs="Wingdings 2"/>
       </w:rPr>
     </w:lvl>
     <w:lvl w:ilvl="5">
@@ -5069,6 +5019,7 @@
       <w:rPr>
         <w:rFonts w:ascii="OpenSymbol" w:hAnsi="OpenSymbol" w:cs="OpenSymbol" w:hint="default"/>
         <w:u w:val="none"/>
+        <w:rFonts w:cs="OpenSymbol"/>
       </w:rPr>
     </w:lvl>
     <w:lvl w:ilvl="6">
@@ -5082,6 +5033,7 @@
       <w:rPr>
         <w:rFonts w:ascii="Wingdings" w:hAnsi="Wingdings" w:cs="Wingdings" w:hint="default"/>
         <w:u w:val="none"/>
+        <w:rFonts w:cs="Wingdings"/>
       </w:rPr>
     </w:lvl>
     <w:lvl w:ilvl="7">
@@ -5095,6 +5047,7 @@
       <w:rPr>
         <w:rFonts w:ascii="Wingdings 2" w:hAnsi="Wingdings 2" w:cs="Wingdings 2" w:hint="default"/>
         <w:u w:val="none"/>
+        <w:rFonts w:cs="Wingdings 2"/>
       </w:rPr>
     </w:lvl>
     <w:lvl w:ilvl="8">
@@ -5108,6 +5061,7 @@
       <w:rPr>
         <w:rFonts w:ascii="OpenSymbol" w:hAnsi="OpenSymbol" w:cs="OpenSymbol" w:hint="default"/>
         <w:u w:val="none"/>
+        <w:rFonts w:cs="OpenSymbol"/>
       </w:rPr>
     </w:lvl>
   </w:abstractNum>
@@ -5206,6 +5160,7 @@
       <w:rPr>
         <w:rFonts w:ascii="Wingdings" w:hAnsi="Wingdings" w:cs="Wingdings" w:hint="default"/>
         <w:u w:val="none"/>
+        <w:rFonts w:cs="Wingdings"/>
       </w:rPr>
     </w:lvl>
     <w:lvl w:ilvl="1">
@@ -5219,6 +5174,7 @@
       <w:rPr>
         <w:rFonts w:ascii="Wingdings 2" w:hAnsi="Wingdings 2" w:cs="Wingdings 2" w:hint="default"/>
         <w:u w:val="none"/>
+        <w:rFonts w:cs="Wingdings 2"/>
       </w:rPr>
     </w:lvl>
     <w:lvl w:ilvl="2">
@@ -5232,6 +5188,7 @@
       <w:rPr>
         <w:rFonts w:ascii="OpenSymbol" w:hAnsi="OpenSymbol" w:cs="OpenSymbol" w:hint="default"/>
         <w:u w:val="none"/>
+        <w:rFonts w:cs="OpenSymbol"/>
       </w:rPr>
     </w:lvl>
     <w:lvl w:ilvl="3">
@@ -5245,6 +5202,7 @@
       <w:rPr>
         <w:rFonts w:ascii="Wingdings" w:hAnsi="Wingdings" w:cs="Wingdings" w:hint="default"/>
         <w:u w:val="none"/>
+        <w:rFonts w:cs="Wingdings"/>
       </w:rPr>
     </w:lvl>
     <w:lvl w:ilvl="4">
@@ -5258,6 +5216,7 @@
       <w:rPr>
         <w:rFonts w:ascii="Wingdings 2" w:hAnsi="Wingdings 2" w:cs="Wingdings 2" w:hint="default"/>
         <w:u w:val="none"/>
+        <w:rFonts w:cs="Wingdings 2"/>
       </w:rPr>
     </w:lvl>
     <w:lvl w:ilvl="5">
@@ -5271,6 +5230,7 @@
       <w:rPr>
         <w:rFonts w:ascii="OpenSymbol" w:hAnsi="OpenSymbol" w:cs="OpenSymbol" w:hint="default"/>
         <w:u w:val="none"/>
+        <w:rFonts w:cs="OpenSymbol"/>
       </w:rPr>
     </w:lvl>
     <w:lvl w:ilvl="6">
@@ -5284,6 +5244,7 @@
       <w:rPr>
         <w:rFonts w:ascii="Wingdings" w:hAnsi="Wingdings" w:cs="Wingdings" w:hint="default"/>
         <w:u w:val="none"/>
+        <w:rFonts w:cs="Wingdings"/>
       </w:rPr>
     </w:lvl>
     <w:lvl w:ilvl="7">
@@ -5297,6 +5258,7 @@
       <w:rPr>
         <w:rFonts w:ascii="Wingdings 2" w:hAnsi="Wingdings 2" w:cs="Wingdings 2" w:hint="default"/>
         <w:u w:val="none"/>
+        <w:rFonts w:cs="Wingdings 2"/>
       </w:rPr>
     </w:lvl>
     <w:lvl w:ilvl="8">
@@ -5310,6 +5272,7 @@
       <w:rPr>
         <w:rFonts w:ascii="OpenSymbol" w:hAnsi="OpenSymbol" w:cs="OpenSymbol" w:hint="default"/>
         <w:u w:val="none"/>
+        <w:rFonts w:cs="OpenSymbol"/>
       </w:rPr>
     </w:lvl>
   </w:abstractNum>
@@ -5327,6 +5290,7 @@
       </w:pPr>
       <w:rPr>
         <w:rFonts w:ascii="Symbol" w:hAnsi="Symbol" w:cs="Symbol" w:hint="default"/>
+        <w:sz w:val="20"/>
         <w:rFonts w:cs="OpenSymbol"/>
       </w:rPr>
     </w:lvl>
@@ -5473,6 +5437,7 @@
       </w:pPr>
       <w:rPr>
         <w:rFonts w:ascii="Symbol" w:hAnsi="Symbol" w:cs="Symbol" w:hint="default"/>
+        <w:sz w:val="20"/>
         <w:rFonts w:cs="OpenSymbol"/>
       </w:rPr>
     </w:lvl>
@@ -5619,6 +5584,7 @@
       </w:pPr>
       <w:rPr>
         <w:rFonts w:ascii="Symbol" w:hAnsi="Symbol" w:cs="Symbol" w:hint="default"/>
+        <w:sz w:val="20"/>
         <w:rFonts w:cs="OpenSymbol"/>
       </w:rPr>
     </w:lvl>
@@ -5765,6 +5731,8 @@
       </w:pPr>
       <w:rPr>
         <w:rFonts w:ascii="Symbol" w:hAnsi="Symbol" w:cs="Symbol" w:hint="default"/>
+        <w:sz w:val="20"/>
+        <w:b/>
         <w:rFonts w:cs="OpenSymbol"/>
       </w:rPr>
     </w:lvl>
@@ -6057,6 +6025,8 @@
       </w:pPr>
       <w:rPr>
         <w:rFonts w:ascii="Symbol" w:hAnsi="Symbol" w:cs="Symbol" w:hint="default"/>
+        <w:sz w:val="20"/>
+        <w:b/>
         <w:rFonts w:cs="OpenSymbol"/>
       </w:rPr>
     </w:lvl>
@@ -7331,6 +7301,687 @@
       <w:rFonts w:ascii="OpenSymbol" w:hAnsi="OpenSymbol" w:eastAsia="OpenSymbol" w:cs="OpenSymbol"/>
     </w:rPr>
   </w:style>
+  <w:style w:type="character" w:styleId="ListLabel22">
+    <w:name w:val="ListLabel 22"/>
+    <w:qFormat/>
+    <w:rPr>
+      <w:rFonts w:cs="Wingdings"/>
+      <w:u w:val="none"/>
+    </w:rPr>
+  </w:style>
+  <w:style w:type="character" w:styleId="ListLabel23">
+    <w:name w:val="ListLabel 23"/>
+    <w:qFormat/>
+    <w:rPr>
+      <w:rFonts w:cs="Wingdings 2"/>
+      <w:u w:val="none"/>
+    </w:rPr>
+  </w:style>
+  <w:style w:type="character" w:styleId="ListLabel24">
+    <w:name w:val="ListLabel 24"/>
+    <w:qFormat/>
+    <w:rPr>
+      <w:rFonts w:cs="OpenSymbol"/>
+      <w:u w:val="none"/>
+    </w:rPr>
+  </w:style>
+  <w:style w:type="character" w:styleId="ListLabel25">
+    <w:name w:val="ListLabel 25"/>
+    <w:qFormat/>
+    <w:rPr>
+      <w:rFonts w:cs="Wingdings"/>
+      <w:u w:val="none"/>
+    </w:rPr>
+  </w:style>
+  <w:style w:type="character" w:styleId="ListLabel26">
+    <w:name w:val="ListLabel 26"/>
+    <w:qFormat/>
+    <w:rPr>
+      <w:rFonts w:cs="Wingdings 2"/>
+      <w:u w:val="none"/>
+    </w:rPr>
+  </w:style>
+  <w:style w:type="character" w:styleId="ListLabel27">
+    <w:name w:val="ListLabel 27"/>
+    <w:qFormat/>
+    <w:rPr>
+      <w:rFonts w:cs="OpenSymbol"/>
+      <w:u w:val="none"/>
+    </w:rPr>
+  </w:style>
+  <w:style w:type="character" w:styleId="ListLabel28">
+    <w:name w:val="ListLabel 28"/>
+    <w:qFormat/>
+    <w:rPr>
+      <w:rFonts w:cs="Wingdings"/>
+      <w:u w:val="none"/>
+    </w:rPr>
+  </w:style>
+  <w:style w:type="character" w:styleId="ListLabel29">
+    <w:name w:val="ListLabel 29"/>
+    <w:qFormat/>
+    <w:rPr>
+      <w:rFonts w:cs="Wingdings 2"/>
+      <w:u w:val="none"/>
+    </w:rPr>
+  </w:style>
+  <w:style w:type="character" w:styleId="ListLabel30">
+    <w:name w:val="ListLabel 30"/>
+    <w:qFormat/>
+    <w:rPr>
+      <w:rFonts w:cs="OpenSymbol"/>
+      <w:u w:val="none"/>
+    </w:rPr>
+  </w:style>
+  <w:style w:type="character" w:styleId="ListLabel31">
+    <w:name w:val="ListLabel 31"/>
+    <w:qFormat/>
+    <w:rPr>
+      <w:rFonts w:cs="Wingdings"/>
+      <w:u w:val="none"/>
+    </w:rPr>
+  </w:style>
+  <w:style w:type="character" w:styleId="ListLabel32">
+    <w:name w:val="ListLabel 32"/>
+    <w:qFormat/>
+    <w:rPr>
+      <w:rFonts w:cs="Wingdings 2"/>
+      <w:u w:val="none"/>
+    </w:rPr>
+  </w:style>
+  <w:style w:type="character" w:styleId="ListLabel33">
+    <w:name w:val="ListLabel 33"/>
+    <w:qFormat/>
+    <w:rPr>
+      <w:rFonts w:cs="OpenSymbol"/>
+      <w:u w:val="none"/>
+    </w:rPr>
+  </w:style>
+  <w:style w:type="character" w:styleId="ListLabel34">
+    <w:name w:val="ListLabel 34"/>
+    <w:qFormat/>
+    <w:rPr>
+      <w:rFonts w:cs="Wingdings"/>
+      <w:u w:val="none"/>
+    </w:rPr>
+  </w:style>
+  <w:style w:type="character" w:styleId="ListLabel35">
+    <w:name w:val="ListLabel 35"/>
+    <w:qFormat/>
+    <w:rPr>
+      <w:rFonts w:cs="Wingdings 2"/>
+      <w:u w:val="none"/>
+    </w:rPr>
+  </w:style>
+  <w:style w:type="character" w:styleId="ListLabel36">
+    <w:name w:val="ListLabel 36"/>
+    <w:qFormat/>
+    <w:rPr>
+      <w:rFonts w:cs="OpenSymbol"/>
+      <w:u w:val="none"/>
+    </w:rPr>
+  </w:style>
+  <w:style w:type="character" w:styleId="ListLabel37">
+    <w:name w:val="ListLabel 37"/>
+    <w:qFormat/>
+    <w:rPr>
+      <w:rFonts w:cs="Wingdings"/>
+      <w:u w:val="none"/>
+    </w:rPr>
+  </w:style>
+  <w:style w:type="character" w:styleId="ListLabel38">
+    <w:name w:val="ListLabel 38"/>
+    <w:qFormat/>
+    <w:rPr>
+      <w:rFonts w:cs="Wingdings 2"/>
+      <w:u w:val="none"/>
+    </w:rPr>
+  </w:style>
+  <w:style w:type="character" w:styleId="ListLabel39">
+    <w:name w:val="ListLabel 39"/>
+    <w:qFormat/>
+    <w:rPr>
+      <w:rFonts w:cs="OpenSymbol"/>
+      <w:u w:val="none"/>
+    </w:rPr>
+  </w:style>
+  <w:style w:type="character" w:styleId="ListLabel40">
+    <w:name w:val="ListLabel 40"/>
+    <w:qFormat/>
+    <w:rPr>
+      <w:rFonts w:cs="OpenSymbol"/>
+      <w:sz w:val="20"/>
+    </w:rPr>
+  </w:style>
+  <w:style w:type="character" w:styleId="ListLabel41">
+    <w:name w:val="ListLabel 41"/>
+    <w:qFormat/>
+    <w:rPr>
+      <w:rFonts w:cs="OpenSymbol"/>
+    </w:rPr>
+  </w:style>
+  <w:style w:type="character" w:styleId="ListLabel42">
+    <w:name w:val="ListLabel 42"/>
+    <w:qFormat/>
+    <w:rPr>
+      <w:rFonts w:cs="OpenSymbol"/>
+    </w:rPr>
+  </w:style>
+  <w:style w:type="character" w:styleId="ListLabel43">
+    <w:name w:val="ListLabel 43"/>
+    <w:qFormat/>
+    <w:rPr>
+      <w:rFonts w:cs="OpenSymbol"/>
+    </w:rPr>
+  </w:style>
+  <w:style w:type="character" w:styleId="ListLabel44">
+    <w:name w:val="ListLabel 44"/>
+    <w:qFormat/>
+    <w:rPr>
+      <w:rFonts w:cs="OpenSymbol"/>
+    </w:rPr>
+  </w:style>
+  <w:style w:type="character" w:styleId="ListLabel45">
+    <w:name w:val="ListLabel 45"/>
+    <w:qFormat/>
+    <w:rPr>
+      <w:rFonts w:cs="OpenSymbol"/>
+    </w:rPr>
+  </w:style>
+  <w:style w:type="character" w:styleId="ListLabel46">
+    <w:name w:val="ListLabel 46"/>
+    <w:qFormat/>
+    <w:rPr>
+      <w:rFonts w:cs="OpenSymbol"/>
+    </w:rPr>
+  </w:style>
+  <w:style w:type="character" w:styleId="ListLabel47">
+    <w:name w:val="ListLabel 47"/>
+    <w:qFormat/>
+    <w:rPr>
+      <w:rFonts w:cs="OpenSymbol"/>
+    </w:rPr>
+  </w:style>
+  <w:style w:type="character" w:styleId="ListLabel48">
+    <w:name w:val="ListLabel 48"/>
+    <w:qFormat/>
+    <w:rPr>
+      <w:rFonts w:cs="OpenSymbol"/>
+    </w:rPr>
+  </w:style>
+  <w:style w:type="character" w:styleId="ListLabel49">
+    <w:name w:val="ListLabel 49"/>
+    <w:qFormat/>
+    <w:rPr>
+      <w:rFonts w:cs="OpenSymbol"/>
+      <w:sz w:val="20"/>
+    </w:rPr>
+  </w:style>
+  <w:style w:type="character" w:styleId="ListLabel50">
+    <w:name w:val="ListLabel 50"/>
+    <w:qFormat/>
+    <w:rPr>
+      <w:rFonts w:cs="OpenSymbol"/>
+    </w:rPr>
+  </w:style>
+  <w:style w:type="character" w:styleId="ListLabel51">
+    <w:name w:val="ListLabel 51"/>
+    <w:qFormat/>
+    <w:rPr>
+      <w:rFonts w:cs="OpenSymbol"/>
+    </w:rPr>
+  </w:style>
+  <w:style w:type="character" w:styleId="ListLabel52">
+    <w:name w:val="ListLabel 52"/>
+    <w:qFormat/>
+    <w:rPr>
+      <w:rFonts w:cs="OpenSymbol"/>
+    </w:rPr>
+  </w:style>
+  <w:style w:type="character" w:styleId="ListLabel53">
+    <w:name w:val="ListLabel 53"/>
+    <w:qFormat/>
+    <w:rPr>
+      <w:rFonts w:cs="OpenSymbol"/>
+    </w:rPr>
+  </w:style>
+  <w:style w:type="character" w:styleId="ListLabel54">
+    <w:name w:val="ListLabel 54"/>
+    <w:qFormat/>
+    <w:rPr>
+      <w:rFonts w:cs="OpenSymbol"/>
+    </w:rPr>
+  </w:style>
+  <w:style w:type="character" w:styleId="ListLabel55">
+    <w:name w:val="ListLabel 55"/>
+    <w:qFormat/>
+    <w:rPr>
+      <w:rFonts w:cs="OpenSymbol"/>
+    </w:rPr>
+  </w:style>
+  <w:style w:type="character" w:styleId="ListLabel56">
+    <w:name w:val="ListLabel 56"/>
+    <w:qFormat/>
+    <w:rPr>
+      <w:rFonts w:cs="OpenSymbol"/>
+    </w:rPr>
+  </w:style>
+  <w:style w:type="character" w:styleId="ListLabel57">
+    <w:name w:val="ListLabel 57"/>
+    <w:qFormat/>
+    <w:rPr>
+      <w:rFonts w:cs="OpenSymbol"/>
+    </w:rPr>
+  </w:style>
+  <w:style w:type="character" w:styleId="ListLabel58">
+    <w:name w:val="ListLabel 58"/>
+    <w:qFormat/>
+    <w:rPr>
+      <w:rFonts w:cs="OpenSymbol"/>
+      <w:sz w:val="20"/>
+    </w:rPr>
+  </w:style>
+  <w:style w:type="character" w:styleId="ListLabel59">
+    <w:name w:val="ListLabel 59"/>
+    <w:qFormat/>
+    <w:rPr>
+      <w:rFonts w:cs="OpenSymbol"/>
+    </w:rPr>
+  </w:style>
+  <w:style w:type="character" w:styleId="ListLabel60">
+    <w:name w:val="ListLabel 60"/>
+    <w:qFormat/>
+    <w:rPr>
+      <w:rFonts w:cs="OpenSymbol"/>
+    </w:rPr>
+  </w:style>
+  <w:style w:type="character" w:styleId="ListLabel61">
+    <w:name w:val="ListLabel 61"/>
+    <w:qFormat/>
+    <w:rPr>
+      <w:rFonts w:cs="OpenSymbol"/>
+    </w:rPr>
+  </w:style>
+  <w:style w:type="character" w:styleId="ListLabel62">
+    <w:name w:val="ListLabel 62"/>
+    <w:qFormat/>
+    <w:rPr>
+      <w:rFonts w:cs="OpenSymbol"/>
+    </w:rPr>
+  </w:style>
+  <w:style w:type="character" w:styleId="ListLabel63">
+    <w:name w:val="ListLabel 63"/>
+    <w:qFormat/>
+    <w:rPr>
+      <w:rFonts w:cs="OpenSymbol"/>
+    </w:rPr>
+  </w:style>
+  <w:style w:type="character" w:styleId="ListLabel64">
+    <w:name w:val="ListLabel 64"/>
+    <w:qFormat/>
+    <w:rPr>
+      <w:rFonts w:cs="OpenSymbol"/>
+    </w:rPr>
+  </w:style>
+  <w:style w:type="character" w:styleId="ListLabel65">
+    <w:name w:val="ListLabel 65"/>
+    <w:qFormat/>
+    <w:rPr>
+      <w:rFonts w:cs="OpenSymbol"/>
+    </w:rPr>
+  </w:style>
+  <w:style w:type="character" w:styleId="ListLabel66">
+    <w:name w:val="ListLabel 66"/>
+    <w:qFormat/>
+    <w:rPr>
+      <w:rFonts w:cs="OpenSymbol"/>
+    </w:rPr>
+  </w:style>
+  <w:style w:type="character" w:styleId="ListLabel67">
+    <w:name w:val="ListLabel 67"/>
+    <w:qFormat/>
+    <w:rPr>
+      <w:rFonts w:cs="OpenSymbol"/>
+      <w:b/>
+      <w:sz w:val="20"/>
+    </w:rPr>
+  </w:style>
+  <w:style w:type="character" w:styleId="ListLabel68">
+    <w:name w:val="ListLabel 68"/>
+    <w:qFormat/>
+    <w:rPr>
+      <w:rFonts w:cs="OpenSymbol"/>
+    </w:rPr>
+  </w:style>
+  <w:style w:type="character" w:styleId="ListLabel69">
+    <w:name w:val="ListLabel 69"/>
+    <w:qFormat/>
+    <w:rPr>
+      <w:rFonts w:cs="OpenSymbol"/>
+    </w:rPr>
+  </w:style>
+  <w:style w:type="character" w:styleId="ListLabel70">
+    <w:name w:val="ListLabel 70"/>
+    <w:qFormat/>
+    <w:rPr>
+      <w:rFonts w:cs="OpenSymbol"/>
+    </w:rPr>
+  </w:style>
+  <w:style w:type="character" w:styleId="ListLabel71">
+    <w:name w:val="ListLabel 71"/>
+    <w:qFormat/>
+    <w:rPr>
+      <w:rFonts w:cs="OpenSymbol"/>
+    </w:rPr>
+  </w:style>
+  <w:style w:type="character" w:styleId="ListLabel72">
+    <w:name w:val="ListLabel 72"/>
+    <w:qFormat/>
+    <w:rPr>
+      <w:rFonts w:cs="OpenSymbol"/>
+    </w:rPr>
+  </w:style>
+  <w:style w:type="character" w:styleId="ListLabel73">
+    <w:name w:val="ListLabel 73"/>
+    <w:qFormat/>
+    <w:rPr>
+      <w:rFonts w:cs="OpenSymbol"/>
+    </w:rPr>
+  </w:style>
+  <w:style w:type="character" w:styleId="ListLabel74">
+    <w:name w:val="ListLabel 74"/>
+    <w:qFormat/>
+    <w:rPr>
+      <w:rFonts w:cs="OpenSymbol"/>
+    </w:rPr>
+  </w:style>
+  <w:style w:type="character" w:styleId="ListLabel75">
+    <w:name w:val="ListLabel 75"/>
+    <w:qFormat/>
+    <w:rPr>
+      <w:rFonts w:cs="OpenSymbol"/>
+    </w:rPr>
+  </w:style>
+  <w:style w:type="character" w:styleId="ListLabel76">
+    <w:name w:val="ListLabel 76"/>
+    <w:qFormat/>
+    <w:rPr>
+      <w:rFonts w:cs="OpenSymbol"/>
+    </w:rPr>
+  </w:style>
+  <w:style w:type="character" w:styleId="ListLabel77">
+    <w:name w:val="ListLabel 77"/>
+    <w:qFormat/>
+    <w:rPr>
+      <w:rFonts w:cs="OpenSymbol"/>
+    </w:rPr>
+  </w:style>
+  <w:style w:type="character" w:styleId="ListLabel78">
+    <w:name w:val="ListLabel 78"/>
+    <w:qFormat/>
+    <w:rPr>
+      <w:rFonts w:cs="OpenSymbol"/>
+    </w:rPr>
+  </w:style>
+  <w:style w:type="character" w:styleId="ListLabel79">
+    <w:name w:val="ListLabel 79"/>
+    <w:qFormat/>
+    <w:rPr>
+      <w:rFonts w:cs="OpenSymbol"/>
+    </w:rPr>
+  </w:style>
+  <w:style w:type="character" w:styleId="ListLabel80">
+    <w:name w:val="ListLabel 80"/>
+    <w:qFormat/>
+    <w:rPr>
+      <w:rFonts w:cs="OpenSymbol"/>
+    </w:rPr>
+  </w:style>
+  <w:style w:type="character" w:styleId="ListLabel81">
+    <w:name w:val="ListLabel 81"/>
+    <w:qFormat/>
+    <w:rPr>
+      <w:rFonts w:cs="OpenSymbol"/>
+    </w:rPr>
+  </w:style>
+  <w:style w:type="character" w:styleId="ListLabel82">
+    <w:name w:val="ListLabel 82"/>
+    <w:qFormat/>
+    <w:rPr>
+      <w:rFonts w:cs="OpenSymbol"/>
+    </w:rPr>
+  </w:style>
+  <w:style w:type="character" w:styleId="ListLabel83">
+    <w:name w:val="ListLabel 83"/>
+    <w:qFormat/>
+    <w:rPr>
+      <w:rFonts w:cs="OpenSymbol"/>
+    </w:rPr>
+  </w:style>
+  <w:style w:type="character" w:styleId="ListLabel84">
+    <w:name w:val="ListLabel 84"/>
+    <w:qFormat/>
+    <w:rPr>
+      <w:rFonts w:cs="OpenSymbol"/>
+    </w:rPr>
+  </w:style>
+  <w:style w:type="character" w:styleId="ListLabel85">
+    <w:name w:val="ListLabel 85"/>
+    <w:qFormat/>
+    <w:rPr>
+      <w:rFonts w:cs="OpenSymbol"/>
+      <w:b/>
+      <w:sz w:val="20"/>
+    </w:rPr>
+  </w:style>
+  <w:style w:type="character" w:styleId="ListLabel86">
+    <w:name w:val="ListLabel 86"/>
+    <w:qFormat/>
+    <w:rPr>
+      <w:rFonts w:cs="OpenSymbol"/>
+    </w:rPr>
+  </w:style>
+  <w:style w:type="character" w:styleId="ListLabel87">
+    <w:name w:val="ListLabel 87"/>
+    <w:qFormat/>
+    <w:rPr>
+      <w:rFonts w:cs="OpenSymbol"/>
+    </w:rPr>
+  </w:style>
+  <w:style w:type="character" w:styleId="ListLabel88">
+    <w:name w:val="ListLabel 88"/>
+    <w:qFormat/>
+    <w:rPr>
+      <w:rFonts w:cs="OpenSymbol"/>
+    </w:rPr>
+  </w:style>
+  <w:style w:type="character" w:styleId="ListLabel89">
+    <w:name w:val="ListLabel 89"/>
+    <w:qFormat/>
+    <w:rPr>
+      <w:rFonts w:cs="OpenSymbol"/>
+    </w:rPr>
+  </w:style>
+  <w:style w:type="character" w:styleId="ListLabel90">
+    <w:name w:val="ListLabel 90"/>
+    <w:qFormat/>
+    <w:rPr>
+      <w:rFonts w:cs="OpenSymbol"/>
+    </w:rPr>
+  </w:style>
+  <w:style w:type="character" w:styleId="ListLabel91">
+    <w:name w:val="ListLabel 91"/>
+    <w:qFormat/>
+    <w:rPr>
+      <w:rFonts w:cs="OpenSymbol"/>
+    </w:rPr>
+  </w:style>
+  <w:style w:type="character" w:styleId="ListLabel92">
+    <w:name w:val="ListLabel 92"/>
+    <w:qFormat/>
+    <w:rPr>
+      <w:rFonts w:cs="OpenSymbol"/>
+    </w:rPr>
+  </w:style>
+  <w:style w:type="character" w:styleId="ListLabel93">
+    <w:name w:val="ListLabel 93"/>
+    <w:qFormat/>
+    <w:rPr>
+      <w:rFonts w:cs="OpenSymbol"/>
+    </w:rPr>
+  </w:style>
+  <w:style w:type="character" w:styleId="ListLabel94">
+    <w:name w:val="ListLabel 94"/>
+    <w:qFormat/>
+    <w:rPr>
+      <w:rFonts w:cs="OpenSymbol"/>
+    </w:rPr>
+  </w:style>
+  <w:style w:type="character" w:styleId="ListLabel95">
+    <w:name w:val="ListLabel 95"/>
+    <w:qFormat/>
+    <w:rPr>
+      <w:rFonts w:cs="OpenSymbol"/>
+    </w:rPr>
+  </w:style>
+  <w:style w:type="character" w:styleId="ListLabel96">
+    <w:name w:val="ListLabel 96"/>
+    <w:qFormat/>
+    <w:rPr>
+      <w:rFonts w:cs="OpenSymbol"/>
+    </w:rPr>
+  </w:style>
+  <w:style w:type="character" w:styleId="ListLabel97">
+    <w:name w:val="ListLabel 97"/>
+    <w:qFormat/>
+    <w:rPr>
+      <w:rFonts w:cs="OpenSymbol"/>
+    </w:rPr>
+  </w:style>
+  <w:style w:type="character" w:styleId="ListLabel98">
+    <w:name w:val="ListLabel 98"/>
+    <w:qFormat/>
+    <w:rPr>
+      <w:rFonts w:ascii="Source Sans Pro" w:hAnsi="Source Sans Pro" w:cs="OpenSymbol"/>
+    </w:rPr>
+  </w:style>
+  <w:style w:type="character" w:styleId="ListLabel99">
+    <w:name w:val="ListLabel 99"/>
+    <w:qFormat/>
+    <w:rPr>
+      <w:rFonts w:cs="OpenSymbol"/>
+    </w:rPr>
+  </w:style>
+  <w:style w:type="character" w:styleId="ListLabel100">
+    <w:name w:val="ListLabel 100"/>
+    <w:qFormat/>
+    <w:rPr>
+      <w:rFonts w:cs="OpenSymbol"/>
+    </w:rPr>
+  </w:style>
+  <w:style w:type="character" w:styleId="ListLabel101">
+    <w:name w:val="ListLabel 101"/>
+    <w:qFormat/>
+    <w:rPr>
+      <w:rFonts w:cs="OpenSymbol"/>
+    </w:rPr>
+  </w:style>
+  <w:style w:type="character" w:styleId="ListLabel102">
+    <w:name w:val="ListLabel 102"/>
+    <w:qFormat/>
+    <w:rPr>
+      <w:rFonts w:cs="OpenSymbol"/>
+    </w:rPr>
+  </w:style>
+  <w:style w:type="character" w:styleId="ListLabel103">
+    <w:name w:val="ListLabel 103"/>
+    <w:qFormat/>
+    <w:rPr>
+      <w:rFonts w:cs="OpenSymbol"/>
+    </w:rPr>
+  </w:style>
+  <w:style w:type="character" w:styleId="ListLabel104">
+    <w:name w:val="ListLabel 104"/>
+    <w:qFormat/>
+    <w:rPr>
+      <w:rFonts w:cs="OpenSymbol"/>
+    </w:rPr>
+  </w:style>
+  <w:style w:type="character" w:styleId="ListLabel105">
+    <w:name w:val="ListLabel 105"/>
+    <w:qFormat/>
+    <w:rPr>
+      <w:rFonts w:cs="OpenSymbol"/>
+    </w:rPr>
+  </w:style>
+  <w:style w:type="character" w:styleId="ListLabel106">
+    <w:name w:val="ListLabel 106"/>
+    <w:qFormat/>
+    <w:rPr>
+      <w:rFonts w:cs="OpenSymbol"/>
+    </w:rPr>
+  </w:style>
+  <w:style w:type="character" w:styleId="ListLabel107">
+    <w:name w:val="ListLabel 107"/>
+    <w:qFormat/>
+    <w:rPr>
+      <w:rFonts w:cs="OpenSymbol"/>
+    </w:rPr>
+  </w:style>
+  <w:style w:type="character" w:styleId="ListLabel108">
+    <w:name w:val="ListLabel 108"/>
+    <w:qFormat/>
+    <w:rPr>
+      <w:rFonts w:cs="OpenSymbol"/>
+    </w:rPr>
+  </w:style>
+  <w:style w:type="character" w:styleId="ListLabel109">
+    <w:name w:val="ListLabel 109"/>
+    <w:qFormat/>
+    <w:rPr>
+      <w:rFonts w:cs="OpenSymbol"/>
+    </w:rPr>
+  </w:style>
+  <w:style w:type="character" w:styleId="ListLabel110">
+    <w:name w:val="ListLabel 110"/>
+    <w:qFormat/>
+    <w:rPr>
+      <w:rFonts w:cs="OpenSymbol"/>
+    </w:rPr>
+  </w:style>
+  <w:style w:type="character" w:styleId="ListLabel111">
+    <w:name w:val="ListLabel 111"/>
+    <w:qFormat/>
+    <w:rPr>
+      <w:rFonts w:cs="OpenSymbol"/>
+    </w:rPr>
+  </w:style>
+  <w:style w:type="character" w:styleId="ListLabel112">
+    <w:name w:val="ListLabel 112"/>
+    <w:qFormat/>
+    <w:rPr>
+      <w:color w:val="1155CC"/>
+      <w:u w:val="single"/>
+    </w:rPr>
+  </w:style>
+  <w:style w:type="character" w:styleId="ListLabel113">
+    <w:name w:val="ListLabel 113"/>
+    <w:qFormat/>
+    <w:rPr>
+      <w:rFonts w:ascii="Lato" w:hAnsi="Lato" w:eastAsia="Lato" w:cs="Lato"/>
+      <w:color w:val="1155CC"/>
+      <w:u w:val="single"/>
+    </w:rPr>
+  </w:style>
+  <w:style w:type="character" w:styleId="ListLabel114">
+    <w:name w:val="ListLabel 114"/>
+    <w:qFormat/>
+    <w:rPr>
+      <w:b/>
+      <w:bCs/>
+      <w:color w:val="000000"/>
+    </w:rPr>
+  </w:style>
   <w:style w:type="paragraph" w:styleId="Heading">
     <w:name w:val="Heading"/>
     <w:basedOn w:val="Normal"/>

</xml_diff>